<commit_message>
LAB3 and LAB4 are finished
</commit_message>
<xml_diff>
--- a/Lab1/Ответы.docx
+++ b/Lab1/Ответы.docx
@@ -4,1593 +4,6 @@
   <w:body>
     <w:p>
       <w:pPr>
-        <w:jc w:val="right"/>
-        <w:rPr>
-          <w:rFonts w:ascii="Courier New" w:hAnsi="Courier New" w:cs="Courier New"/>
-          <w:sz w:val="28"/>
-          <w:szCs w:val="28"/>
-        </w:rPr>
-      </w:pPr>
-      <w:r>
-        <w:rPr>
-          <w:rFonts w:ascii="Courier New" w:hAnsi="Courier New" w:cs="Courier New"/>
-          <w:sz w:val="28"/>
-          <w:szCs w:val="28"/>
-        </w:rPr>
-        <w:t>Лабораторная работа 01</w:t>
-      </w:r>
-    </w:p>
-    <w:p>
-      <w:pPr>
-        <w:jc w:val="right"/>
-        <w:rPr>
-          <w:rFonts w:ascii="Courier New" w:hAnsi="Courier New" w:cs="Courier New"/>
-          <w:sz w:val="28"/>
-          <w:szCs w:val="28"/>
-        </w:rPr>
-      </w:pPr>
-      <w:r>
-        <w:rPr>
-          <w:rFonts w:ascii="Courier New" w:hAnsi="Courier New" w:cs="Courier New"/>
-          <w:sz w:val="28"/>
-          <w:szCs w:val="28"/>
-        </w:rPr>
-        <w:t>ПСКП</w:t>
-      </w:r>
-    </w:p>
-    <w:p>
-      <w:pPr>
-        <w:jc w:val="right"/>
-        <w:rPr>
-          <w:rFonts w:ascii="Courier New" w:hAnsi="Courier New" w:cs="Courier New"/>
-          <w:sz w:val="28"/>
-          <w:szCs w:val="28"/>
-        </w:rPr>
-      </w:pPr>
-      <w:r>
-        <w:rPr>
-          <w:rFonts w:ascii="Courier New" w:hAnsi="Courier New" w:cs="Courier New"/>
-          <w:sz w:val="28"/>
-          <w:szCs w:val="28"/>
-        </w:rPr>
-        <w:t>ПОИТ-3</w:t>
-      </w:r>
-    </w:p>
-    <w:p>
-      <w:pPr>
-        <w:rPr>
-          <w:rFonts w:ascii="Courier New" w:hAnsi="Courier New" w:cs="Courier New"/>
-          <w:b/>
-          <w:sz w:val="28"/>
-          <w:szCs w:val="28"/>
-          <w:u w:val="single"/>
-        </w:rPr>
-      </w:pPr>
-      <w:r>
-        <w:rPr>
-          <w:rFonts w:ascii="Courier New" w:hAnsi="Courier New" w:cs="Courier New"/>
-          <w:b/>
-          <w:sz w:val="28"/>
-          <w:szCs w:val="28"/>
-          <w:u w:val="single"/>
-        </w:rPr>
-        <w:t>Задание 01</w:t>
-      </w:r>
-    </w:p>
-    <w:p>
-      <w:pPr>
-        <w:pStyle w:val="a3"/>
-        <w:numPr>
-          <w:ilvl w:val="0"/>
-          <w:numId w:val="1"/>
-        </w:numPr>
-        <w:rPr>
-          <w:rFonts w:ascii="Courier New" w:hAnsi="Courier New" w:cs="Courier New"/>
-          <w:sz w:val="28"/>
-          <w:szCs w:val="28"/>
-        </w:rPr>
-      </w:pPr>
-      <w:r>
-        <w:rPr>
-          <w:rFonts w:ascii="Courier New" w:hAnsi="Courier New" w:cs="Courier New"/>
-          <w:sz w:val="28"/>
-          <w:szCs w:val="28"/>
-        </w:rPr>
-        <w:t xml:space="preserve">Установите </w:t>
-      </w:r>
-      <w:r>
-        <w:rPr>
-          <w:rFonts w:ascii="Courier New" w:hAnsi="Courier New" w:cs="Courier New"/>
-          <w:sz w:val="28"/>
-          <w:szCs w:val="28"/>
-          <w:lang w:val="en-US"/>
-        </w:rPr>
-        <w:t>Node.js.</w:t>
-      </w:r>
-    </w:p>
-    <w:p>
-      <w:pPr>
-        <w:pStyle w:val="a3"/>
-        <w:numPr>
-          <w:ilvl w:val="0"/>
-          <w:numId w:val="1"/>
-        </w:numPr>
-        <w:rPr>
-          <w:rFonts w:ascii="Courier New" w:hAnsi="Courier New" w:cs="Courier New"/>
-          <w:sz w:val="28"/>
-          <w:szCs w:val="28"/>
-        </w:rPr>
-      </w:pPr>
-      <w:r>
-        <w:rPr>
-          <w:rFonts w:ascii="Courier New" w:hAnsi="Courier New" w:cs="Courier New"/>
-          <w:sz w:val="28"/>
-          <w:szCs w:val="28"/>
-        </w:rPr>
-        <w:t xml:space="preserve">Проверьте работоспособность </w:t>
-      </w:r>
-      <w:r>
-        <w:rPr>
-          <w:rFonts w:ascii="Courier New" w:hAnsi="Courier New" w:cs="Courier New"/>
-          <w:sz w:val="28"/>
-          <w:szCs w:val="28"/>
-          <w:lang w:val="en-US"/>
-        </w:rPr>
-        <w:t>Node.js.</w:t>
-      </w:r>
-    </w:p>
-    <w:p>
-      <w:pPr>
-        <w:rPr>
-          <w:rFonts w:ascii="Courier New" w:hAnsi="Courier New" w:cs="Courier New"/>
-          <w:b/>
-          <w:sz w:val="28"/>
-          <w:szCs w:val="28"/>
-          <w:u w:val="single"/>
-        </w:rPr>
-      </w:pPr>
-    </w:p>
-    <w:p>
-      <w:pPr>
-        <w:rPr>
-          <w:rFonts w:ascii="Courier New" w:hAnsi="Courier New" w:cs="Courier New"/>
-          <w:b/>
-          <w:sz w:val="28"/>
-          <w:szCs w:val="28"/>
-          <w:u w:val="single"/>
-        </w:rPr>
-      </w:pPr>
-      <w:r>
-        <w:rPr>
-          <w:rFonts w:ascii="Courier New" w:hAnsi="Courier New" w:cs="Courier New"/>
-          <w:b/>
-          <w:sz w:val="28"/>
-          <w:szCs w:val="28"/>
-          <w:u w:val="single"/>
-        </w:rPr>
-        <w:t>Задание 0</w:t>
-      </w:r>
-      <w:r>
-        <w:rPr>
-          <w:rFonts w:ascii="Courier New" w:hAnsi="Courier New" w:cs="Courier New"/>
-          <w:b/>
-          <w:sz w:val="28"/>
-          <w:szCs w:val="28"/>
-          <w:u w:val="single"/>
-        </w:rPr>
-        <w:t>2</w:t>
-      </w:r>
-    </w:p>
-    <w:p>
-      <w:pPr>
-        <w:pStyle w:val="a3"/>
-        <w:numPr>
-          <w:ilvl w:val="0"/>
-          <w:numId w:val="1"/>
-        </w:numPr>
-        <w:jc w:val="both"/>
-        <w:rPr>
-          <w:rFonts w:ascii="Courier New" w:hAnsi="Courier New" w:cs="Courier New"/>
-          <w:sz w:val="28"/>
-          <w:szCs w:val="28"/>
-        </w:rPr>
-      </w:pPr>
-      <w:r>
-        <w:rPr>
-          <w:rFonts w:ascii="Courier New" w:hAnsi="Courier New" w:cs="Courier New"/>
-          <w:sz w:val="28"/>
-          <w:szCs w:val="28"/>
-        </w:rPr>
-        <w:t>Разработайте серверное приложение</w:t>
-      </w:r>
-      <w:r>
-        <w:rPr>
-          <w:rFonts w:ascii="Courier New" w:hAnsi="Courier New" w:cs="Courier New"/>
-          <w:sz w:val="28"/>
-          <w:szCs w:val="28"/>
-        </w:rPr>
-        <w:t xml:space="preserve"> 0</w:t>
-      </w:r>
-      <w:r>
-        <w:rPr>
-          <w:rFonts w:ascii="Courier New" w:hAnsi="Courier New" w:cs="Courier New"/>
-          <w:sz w:val="28"/>
-          <w:szCs w:val="28"/>
-        </w:rPr>
-        <w:t>1</w:t>
-      </w:r>
-      <w:r>
-        <w:rPr>
-          <w:rFonts w:ascii="Courier New" w:hAnsi="Courier New" w:cs="Courier New"/>
-          <w:sz w:val="28"/>
-          <w:szCs w:val="28"/>
-        </w:rPr>
-        <w:t>-02</w:t>
-      </w:r>
-      <w:r>
-        <w:rPr>
-          <w:rFonts w:ascii="Courier New" w:hAnsi="Courier New" w:cs="Courier New"/>
-          <w:sz w:val="28"/>
-          <w:szCs w:val="28"/>
-        </w:rPr>
-        <w:t xml:space="preserve">, возвращающее ответ с разметкой </w:t>
-      </w:r>
-      <w:r>
-        <w:rPr>
-          <w:rFonts w:ascii="Courier New" w:hAnsi="Courier New" w:cs="Courier New"/>
-          <w:b/>
-          <w:i/>
-          <w:sz w:val="28"/>
-          <w:szCs w:val="28"/>
-        </w:rPr>
-        <w:t>&lt;</w:t>
-      </w:r>
-      <w:r>
-        <w:rPr>
-          <w:rFonts w:ascii="Courier New" w:hAnsi="Courier New" w:cs="Courier New"/>
-          <w:b/>
-          <w:i/>
-          <w:sz w:val="28"/>
-          <w:szCs w:val="28"/>
-          <w:lang w:val="en-US"/>
-        </w:rPr>
-        <w:t>h</w:t>
-      </w:r>
-      <w:proofErr w:type="gramStart"/>
-      <w:r>
-        <w:rPr>
-          <w:rFonts w:ascii="Courier New" w:hAnsi="Courier New" w:cs="Courier New"/>
-          <w:b/>
-          <w:i/>
-          <w:sz w:val="28"/>
-          <w:szCs w:val="28"/>
-        </w:rPr>
-        <w:t>1&gt;</w:t>
-      </w:r>
-      <w:r>
-        <w:rPr>
-          <w:rFonts w:ascii="Courier New" w:hAnsi="Courier New" w:cs="Courier New"/>
-          <w:b/>
-          <w:i/>
-          <w:sz w:val="28"/>
-          <w:szCs w:val="28"/>
-          <w:lang w:val="en-US"/>
-        </w:rPr>
-        <w:t>Hello</w:t>
-      </w:r>
-      <w:proofErr w:type="gramEnd"/>
-      <w:r>
-        <w:rPr>
-          <w:rFonts w:ascii="Courier New" w:hAnsi="Courier New" w:cs="Courier New"/>
-          <w:b/>
-          <w:i/>
-          <w:sz w:val="28"/>
-          <w:szCs w:val="28"/>
-        </w:rPr>
-        <w:t xml:space="preserve"> </w:t>
-      </w:r>
-      <w:r>
-        <w:rPr>
-          <w:rFonts w:ascii="Courier New" w:hAnsi="Courier New" w:cs="Courier New"/>
-          <w:b/>
-          <w:i/>
-          <w:sz w:val="28"/>
-          <w:szCs w:val="28"/>
-          <w:lang w:val="en-US"/>
-        </w:rPr>
-        <w:t>World</w:t>
-      </w:r>
-      <w:r>
-        <w:rPr>
-          <w:rFonts w:ascii="Courier New" w:hAnsi="Courier New" w:cs="Courier New"/>
-          <w:b/>
-          <w:i/>
-          <w:sz w:val="28"/>
-          <w:szCs w:val="28"/>
-        </w:rPr>
-        <w:t>&lt;/</w:t>
-      </w:r>
-      <w:r>
-        <w:rPr>
-          <w:rFonts w:ascii="Courier New" w:hAnsi="Courier New" w:cs="Courier New"/>
-          <w:b/>
-          <w:i/>
-          <w:sz w:val="28"/>
-          <w:szCs w:val="28"/>
-          <w:lang w:val="en-US"/>
-        </w:rPr>
-        <w:t>h</w:t>
-      </w:r>
-      <w:r>
-        <w:rPr>
-          <w:rFonts w:ascii="Courier New" w:hAnsi="Courier New" w:cs="Courier New"/>
-          <w:b/>
-          <w:i/>
-          <w:sz w:val="28"/>
-          <w:szCs w:val="28"/>
-        </w:rPr>
-        <w:t>1&gt;</w:t>
-      </w:r>
-      <w:r>
-        <w:rPr>
-          <w:rFonts w:ascii="Courier New" w:hAnsi="Courier New" w:cs="Courier New"/>
-          <w:b/>
-          <w:sz w:val="28"/>
-          <w:szCs w:val="28"/>
-        </w:rPr>
-        <w:t>.</w:t>
-      </w:r>
-      <w:r>
-        <w:rPr>
-          <w:rFonts w:ascii="Courier New" w:hAnsi="Courier New" w:cs="Courier New"/>
-          <w:sz w:val="28"/>
-          <w:szCs w:val="28"/>
-        </w:rPr>
-        <w:t xml:space="preserve"> </w:t>
-      </w:r>
-    </w:p>
-    <w:p>
-      <w:pPr>
-        <w:pStyle w:val="a3"/>
-        <w:numPr>
-          <w:ilvl w:val="0"/>
-          <w:numId w:val="1"/>
-        </w:numPr>
-        <w:jc w:val="both"/>
-        <w:rPr>
-          <w:rFonts w:ascii="Courier New" w:hAnsi="Courier New" w:cs="Courier New"/>
-          <w:sz w:val="28"/>
-          <w:szCs w:val="28"/>
-        </w:rPr>
-      </w:pPr>
-      <w:r>
-        <w:rPr>
-          <w:rFonts w:ascii="Courier New" w:hAnsi="Courier New" w:cs="Courier New"/>
-          <w:sz w:val="28"/>
-          <w:szCs w:val="28"/>
-        </w:rPr>
-        <w:t xml:space="preserve">Проверьте работоспособность </w:t>
-      </w:r>
-      <w:r>
-        <w:rPr>
-          <w:rFonts w:ascii="Courier New" w:hAnsi="Courier New" w:cs="Courier New"/>
-          <w:sz w:val="28"/>
-          <w:szCs w:val="28"/>
-        </w:rPr>
-        <w:t>приложения с помощью браузера.</w:t>
-      </w:r>
-    </w:p>
-    <w:p>
-      <w:pPr>
-        <w:pStyle w:val="a3"/>
-        <w:numPr>
-          <w:ilvl w:val="0"/>
-          <w:numId w:val="1"/>
-        </w:numPr>
-        <w:jc w:val="both"/>
-        <w:rPr>
-          <w:rFonts w:ascii="Courier New" w:hAnsi="Courier New" w:cs="Courier New"/>
-          <w:sz w:val="28"/>
-          <w:szCs w:val="28"/>
-        </w:rPr>
-      </w:pPr>
-      <w:r>
-        <w:rPr>
-          <w:rFonts w:ascii="Courier New" w:hAnsi="Courier New" w:cs="Courier New"/>
-          <w:sz w:val="28"/>
-          <w:szCs w:val="28"/>
-        </w:rPr>
-        <w:t xml:space="preserve">Проверьте работоспособность приложения с помощью приложения </w:t>
-      </w:r>
-      <w:r>
-        <w:rPr>
-          <w:rFonts w:ascii="Courier New" w:hAnsi="Courier New" w:cs="Courier New"/>
-          <w:b/>
-          <w:i/>
-          <w:sz w:val="28"/>
-          <w:szCs w:val="28"/>
-          <w:lang w:val="en-US"/>
-        </w:rPr>
-        <w:t>POSTMAN</w:t>
-      </w:r>
-      <w:r>
-        <w:rPr>
-          <w:rFonts w:ascii="Courier New" w:hAnsi="Courier New" w:cs="Courier New"/>
-          <w:sz w:val="28"/>
-          <w:szCs w:val="28"/>
-        </w:rPr>
-        <w:t>.</w:t>
-      </w:r>
-    </w:p>
-    <w:p>
-      <w:pPr>
-        <w:rPr>
-          <w:rFonts w:ascii="Courier New" w:hAnsi="Courier New" w:cs="Courier New"/>
-          <w:b/>
-          <w:sz w:val="28"/>
-          <w:szCs w:val="28"/>
-          <w:u w:val="single"/>
-        </w:rPr>
-      </w:pPr>
-      <w:r>
-        <w:rPr>
-          <w:rFonts w:ascii="Courier New" w:hAnsi="Courier New" w:cs="Courier New"/>
-          <w:b/>
-          <w:sz w:val="28"/>
-          <w:szCs w:val="28"/>
-          <w:u w:val="single"/>
-        </w:rPr>
-        <w:t>Задание 0</w:t>
-      </w:r>
-      <w:r>
-        <w:rPr>
-          <w:rFonts w:ascii="Courier New" w:hAnsi="Courier New" w:cs="Courier New"/>
-          <w:b/>
-          <w:sz w:val="28"/>
-          <w:szCs w:val="28"/>
-          <w:u w:val="single"/>
-        </w:rPr>
-        <w:t>3</w:t>
-      </w:r>
-    </w:p>
-    <w:p>
-      <w:pPr>
-        <w:pStyle w:val="a3"/>
-        <w:numPr>
-          <w:ilvl w:val="0"/>
-          <w:numId w:val="1"/>
-        </w:numPr>
-        <w:jc w:val="both"/>
-        <w:rPr>
-          <w:rFonts w:ascii="Courier New" w:hAnsi="Courier New" w:cs="Courier New"/>
-          <w:sz w:val="28"/>
-          <w:szCs w:val="28"/>
-        </w:rPr>
-      </w:pPr>
-      <w:r>
-        <w:rPr>
-          <w:rFonts w:ascii="Courier New" w:hAnsi="Courier New" w:cs="Courier New"/>
-          <w:sz w:val="28"/>
-          <w:szCs w:val="28"/>
-        </w:rPr>
-        <w:t>Разработайте серверное приложение 01-0</w:t>
-      </w:r>
-      <w:r>
-        <w:rPr>
-          <w:rFonts w:ascii="Courier New" w:hAnsi="Courier New" w:cs="Courier New"/>
-          <w:sz w:val="28"/>
-          <w:szCs w:val="28"/>
-        </w:rPr>
-        <w:t>3</w:t>
-      </w:r>
-      <w:r>
-        <w:rPr>
-          <w:rFonts w:ascii="Courier New" w:hAnsi="Courier New" w:cs="Courier New"/>
-          <w:sz w:val="28"/>
-          <w:szCs w:val="28"/>
-        </w:rPr>
-        <w:t xml:space="preserve">, </w:t>
-      </w:r>
-      <w:r>
-        <w:rPr>
-          <w:rFonts w:ascii="Courier New" w:hAnsi="Courier New" w:cs="Courier New"/>
-          <w:sz w:val="28"/>
-          <w:szCs w:val="28"/>
-        </w:rPr>
-        <w:tab/>
-        <w:t>на основе разработанных в задании 2</w:t>
-      </w:r>
-      <w:r>
-        <w:rPr>
-          <w:rFonts w:ascii="Courier New" w:hAnsi="Courier New" w:cs="Courier New"/>
-          <w:sz w:val="28"/>
-          <w:szCs w:val="28"/>
-        </w:rPr>
-        <w:t>, которое</w:t>
-      </w:r>
-      <w:r>
-        <w:rPr>
-          <w:rFonts w:ascii="Courier New" w:hAnsi="Courier New" w:cs="Courier New"/>
-          <w:sz w:val="28"/>
-          <w:szCs w:val="28"/>
-        </w:rPr>
-        <w:t xml:space="preserve"> в ответе сервера </w:t>
-      </w:r>
-      <w:r>
-        <w:rPr>
-          <w:rFonts w:ascii="Courier New" w:hAnsi="Courier New" w:cs="Courier New"/>
-          <w:sz w:val="28"/>
-          <w:szCs w:val="28"/>
-        </w:rPr>
-        <w:t xml:space="preserve">пересылает </w:t>
-      </w:r>
-      <w:r>
-        <w:rPr>
-          <w:rFonts w:ascii="Courier New" w:hAnsi="Courier New" w:cs="Courier New"/>
-          <w:sz w:val="28"/>
-          <w:szCs w:val="28"/>
-          <w:lang w:val="en-US"/>
-        </w:rPr>
-        <w:t>html</w:t>
-      </w:r>
-      <w:r>
-        <w:rPr>
-          <w:rFonts w:ascii="Courier New" w:hAnsi="Courier New" w:cs="Courier New"/>
-          <w:sz w:val="28"/>
-          <w:szCs w:val="28"/>
-        </w:rPr>
-        <w:t>-</w:t>
-      </w:r>
-      <w:r>
-        <w:rPr>
-          <w:rFonts w:ascii="Courier New" w:hAnsi="Courier New" w:cs="Courier New"/>
-          <w:sz w:val="28"/>
-          <w:szCs w:val="28"/>
-        </w:rPr>
-        <w:t>страниц</w:t>
-      </w:r>
-      <w:r>
-        <w:rPr>
-          <w:rFonts w:ascii="Courier New" w:hAnsi="Courier New" w:cs="Courier New"/>
-          <w:sz w:val="28"/>
-          <w:szCs w:val="28"/>
-        </w:rPr>
-        <w:t>у</w:t>
-      </w:r>
-      <w:r>
-        <w:rPr>
-          <w:rFonts w:ascii="Courier New" w:hAnsi="Courier New" w:cs="Courier New"/>
-          <w:sz w:val="28"/>
-          <w:szCs w:val="28"/>
-        </w:rPr>
-        <w:t xml:space="preserve"> </w:t>
-      </w:r>
-      <w:r>
-        <w:rPr>
-          <w:rFonts w:ascii="Courier New" w:hAnsi="Courier New" w:cs="Courier New"/>
-          <w:sz w:val="28"/>
-          <w:szCs w:val="28"/>
-        </w:rPr>
-        <w:t>с</w:t>
-      </w:r>
-      <w:r>
-        <w:rPr>
-          <w:rFonts w:ascii="Courier New" w:hAnsi="Courier New" w:cs="Courier New"/>
-          <w:sz w:val="28"/>
-          <w:szCs w:val="28"/>
-        </w:rPr>
-        <w:t xml:space="preserve"> </w:t>
-      </w:r>
-      <w:r>
-        <w:rPr>
-          <w:rFonts w:ascii="Courier New" w:hAnsi="Courier New" w:cs="Courier New"/>
-          <w:sz w:val="28"/>
-          <w:szCs w:val="28"/>
-        </w:rPr>
-        <w:t xml:space="preserve">содержимым </w:t>
-      </w:r>
-      <w:r>
-        <w:rPr>
-          <w:rFonts w:ascii="Courier New" w:hAnsi="Courier New" w:cs="Courier New"/>
-          <w:sz w:val="28"/>
-          <w:szCs w:val="28"/>
-        </w:rPr>
-        <w:t>запрос</w:t>
-      </w:r>
-      <w:r>
-        <w:rPr>
-          <w:rFonts w:ascii="Courier New" w:hAnsi="Courier New" w:cs="Courier New"/>
-          <w:sz w:val="28"/>
-          <w:szCs w:val="28"/>
-        </w:rPr>
-        <w:t xml:space="preserve">а (метод, </w:t>
-      </w:r>
-      <w:proofErr w:type="spellStart"/>
-      <w:r>
-        <w:rPr>
-          <w:rFonts w:ascii="Courier New" w:hAnsi="Courier New" w:cs="Courier New"/>
-          <w:sz w:val="28"/>
-          <w:szCs w:val="28"/>
-          <w:lang w:val="en-US"/>
-        </w:rPr>
-        <w:t>uri</w:t>
-      </w:r>
-      <w:proofErr w:type="spellEnd"/>
-      <w:r>
-        <w:rPr>
-          <w:rFonts w:ascii="Courier New" w:hAnsi="Courier New" w:cs="Courier New"/>
-          <w:sz w:val="28"/>
-          <w:szCs w:val="28"/>
-        </w:rPr>
-        <w:t xml:space="preserve">,… </w:t>
-      </w:r>
-      <w:r>
-        <w:rPr>
-          <w:rFonts w:ascii="Courier New" w:hAnsi="Courier New" w:cs="Courier New"/>
-          <w:sz w:val="28"/>
-          <w:szCs w:val="28"/>
-        </w:rPr>
-        <w:t>)</w:t>
-      </w:r>
-      <w:r>
-        <w:rPr>
-          <w:rFonts w:ascii="Courier New" w:hAnsi="Courier New" w:cs="Courier New"/>
-          <w:sz w:val="28"/>
-          <w:szCs w:val="28"/>
-        </w:rPr>
-        <w:t>.</w:t>
-      </w:r>
-    </w:p>
-    <w:p>
-      <w:pPr>
-        <w:pStyle w:val="a3"/>
-        <w:numPr>
-          <w:ilvl w:val="0"/>
-          <w:numId w:val="1"/>
-        </w:numPr>
-        <w:jc w:val="both"/>
-        <w:rPr>
-          <w:rFonts w:ascii="Courier New" w:hAnsi="Courier New" w:cs="Courier New"/>
-          <w:sz w:val="28"/>
-          <w:szCs w:val="28"/>
-        </w:rPr>
-      </w:pPr>
-      <w:r>
-        <w:rPr>
-          <w:rFonts w:ascii="Courier New" w:hAnsi="Courier New" w:cs="Courier New"/>
-          <w:sz w:val="28"/>
-          <w:szCs w:val="28"/>
-        </w:rPr>
-        <w:t xml:space="preserve">Выполните </w:t>
-      </w:r>
-      <w:r>
-        <w:rPr>
-          <w:rFonts w:ascii="Courier New" w:hAnsi="Courier New" w:cs="Courier New"/>
-          <w:sz w:val="28"/>
-          <w:szCs w:val="28"/>
-          <w:lang w:val="en-US"/>
-        </w:rPr>
-        <w:t>GET</w:t>
-      </w:r>
-      <w:r>
-        <w:rPr>
-          <w:rFonts w:ascii="Courier New" w:hAnsi="Courier New" w:cs="Courier New"/>
-          <w:sz w:val="28"/>
-          <w:szCs w:val="28"/>
-        </w:rPr>
-        <w:t>-</w:t>
-      </w:r>
-      <w:r>
-        <w:rPr>
-          <w:rFonts w:ascii="Courier New" w:hAnsi="Courier New" w:cs="Courier New"/>
-          <w:sz w:val="28"/>
-          <w:szCs w:val="28"/>
-        </w:rPr>
-        <w:t>запрос к серверу с помощью браузера и убедитесь в работоспособности сервера.</w:t>
-      </w:r>
-    </w:p>
-    <w:p>
-      <w:pPr>
-        <w:pStyle w:val="a3"/>
-        <w:numPr>
-          <w:ilvl w:val="0"/>
-          <w:numId w:val="1"/>
-        </w:numPr>
-        <w:jc w:val="both"/>
-        <w:rPr>
-          <w:rFonts w:ascii="Courier New" w:hAnsi="Courier New" w:cs="Courier New"/>
-          <w:sz w:val="28"/>
-          <w:szCs w:val="28"/>
-        </w:rPr>
-      </w:pPr>
-      <w:r>
-        <w:rPr>
-          <w:rFonts w:ascii="Courier New" w:hAnsi="Courier New" w:cs="Courier New"/>
-          <w:sz w:val="28"/>
-          <w:szCs w:val="28"/>
-        </w:rPr>
-        <w:t xml:space="preserve">Выполните </w:t>
-      </w:r>
-      <w:r>
-        <w:rPr>
-          <w:rFonts w:ascii="Courier New" w:hAnsi="Courier New" w:cs="Courier New"/>
-          <w:sz w:val="28"/>
-          <w:szCs w:val="28"/>
-          <w:lang w:val="en-US"/>
-        </w:rPr>
-        <w:t>POST</w:t>
-      </w:r>
-      <w:r>
-        <w:rPr>
-          <w:rFonts w:ascii="Courier New" w:hAnsi="Courier New" w:cs="Courier New"/>
-          <w:sz w:val="28"/>
-          <w:szCs w:val="28"/>
-        </w:rPr>
-        <w:t>-</w:t>
-      </w:r>
-      <w:r>
-        <w:rPr>
-          <w:rFonts w:ascii="Courier New" w:hAnsi="Courier New" w:cs="Courier New"/>
-          <w:sz w:val="28"/>
-          <w:szCs w:val="28"/>
-        </w:rPr>
-        <w:t>запрос</w:t>
-      </w:r>
-      <w:r>
-        <w:rPr>
-          <w:rFonts w:ascii="Courier New" w:hAnsi="Courier New" w:cs="Courier New"/>
-          <w:sz w:val="28"/>
-          <w:szCs w:val="28"/>
-        </w:rPr>
-        <w:t xml:space="preserve"> (</w:t>
-      </w:r>
-      <w:r>
-        <w:rPr>
-          <w:rFonts w:ascii="Courier New" w:hAnsi="Courier New" w:cs="Courier New"/>
-          <w:sz w:val="28"/>
-          <w:szCs w:val="28"/>
-        </w:rPr>
-        <w:t>содержащий данные в теле сообщения</w:t>
-      </w:r>
-      <w:r>
-        <w:rPr>
-          <w:rFonts w:ascii="Courier New" w:hAnsi="Courier New" w:cs="Courier New"/>
-          <w:sz w:val="28"/>
-          <w:szCs w:val="28"/>
-        </w:rPr>
-        <w:t>)</w:t>
-      </w:r>
-      <w:r>
-        <w:rPr>
-          <w:rFonts w:ascii="Courier New" w:hAnsi="Courier New" w:cs="Courier New"/>
-          <w:sz w:val="28"/>
-          <w:szCs w:val="28"/>
-        </w:rPr>
-        <w:t xml:space="preserve"> к серверу с помощью </w:t>
-      </w:r>
-      <w:r>
-        <w:rPr>
-          <w:rFonts w:ascii="Courier New" w:hAnsi="Courier New" w:cs="Courier New"/>
-          <w:sz w:val="28"/>
-          <w:szCs w:val="28"/>
-          <w:lang w:val="en-US"/>
-        </w:rPr>
-        <w:t>POSTMAN</w:t>
-      </w:r>
-      <w:r>
-        <w:rPr>
-          <w:rFonts w:ascii="Courier New" w:hAnsi="Courier New" w:cs="Courier New"/>
-          <w:sz w:val="28"/>
-          <w:szCs w:val="28"/>
-        </w:rPr>
-        <w:t xml:space="preserve"> и убедитесь в работоспособности сервера.</w:t>
-      </w:r>
-    </w:p>
-    <w:p>
-      <w:pPr>
-        <w:rPr>
-          <w:rFonts w:ascii="Courier New" w:hAnsi="Courier New" w:cs="Courier New"/>
-          <w:b/>
-          <w:sz w:val="28"/>
-          <w:szCs w:val="28"/>
-          <w:u w:val="single"/>
-        </w:rPr>
-      </w:pPr>
-    </w:p>
-    <w:p>
-      <w:pPr>
-        <w:rPr>
-          <w:rFonts w:ascii="Courier New" w:hAnsi="Courier New" w:cs="Courier New"/>
-          <w:sz w:val="28"/>
-          <w:szCs w:val="28"/>
-        </w:rPr>
-      </w:pPr>
-      <w:r>
-        <w:rPr>
-          <w:rFonts w:ascii="Courier New" w:hAnsi="Courier New" w:cs="Courier New"/>
-          <w:b/>
-          <w:sz w:val="28"/>
-          <w:szCs w:val="28"/>
-          <w:u w:val="single"/>
-        </w:rPr>
-        <w:t>Задание 0</w:t>
-      </w:r>
-      <w:r>
-        <w:rPr>
-          <w:rFonts w:ascii="Courier New" w:hAnsi="Courier New" w:cs="Courier New"/>
-          <w:b/>
-          <w:sz w:val="28"/>
-          <w:szCs w:val="28"/>
-          <w:u w:val="single"/>
-        </w:rPr>
-        <w:t>4</w:t>
-      </w:r>
-      <w:r>
-        <w:rPr>
-          <w:rFonts w:ascii="Courier New" w:hAnsi="Courier New" w:cs="Courier New"/>
-          <w:b/>
-          <w:sz w:val="28"/>
-          <w:szCs w:val="28"/>
-          <w:u w:val="single"/>
-        </w:rPr>
-        <w:t xml:space="preserve">. </w:t>
-      </w:r>
-      <w:r>
-        <w:rPr>
-          <w:rFonts w:ascii="Courier New" w:hAnsi="Courier New" w:cs="Courier New"/>
-          <w:sz w:val="28"/>
-          <w:szCs w:val="28"/>
-        </w:rPr>
-        <w:t>Ответьте на следующие вопросы.</w:t>
-      </w:r>
-    </w:p>
-    <w:p>
-      <w:pPr>
-        <w:pStyle w:val="a3"/>
-        <w:numPr>
-          <w:ilvl w:val="0"/>
-          <w:numId w:val="1"/>
-        </w:numPr>
-        <w:jc w:val="both"/>
-        <w:rPr>
-          <w:rFonts w:ascii="Courier New" w:hAnsi="Courier New" w:cs="Courier New"/>
-          <w:sz w:val="28"/>
-          <w:szCs w:val="28"/>
-        </w:rPr>
-      </w:pPr>
-      <w:r>
-        <w:rPr>
-          <w:rFonts w:ascii="Courier New" w:hAnsi="Courier New" w:cs="Courier New"/>
-          <w:sz w:val="28"/>
-          <w:szCs w:val="28"/>
-        </w:rPr>
-        <w:t>Дайте определение понятию «Интернет».</w:t>
-      </w:r>
-    </w:p>
-    <w:p>
-      <w:pPr>
-        <w:pStyle w:val="a3"/>
-        <w:numPr>
-          <w:ilvl w:val="0"/>
-          <w:numId w:val="1"/>
-        </w:numPr>
-        <w:jc w:val="both"/>
-        <w:rPr>
-          <w:rFonts w:ascii="Courier New" w:hAnsi="Courier New" w:cs="Courier New"/>
-          <w:sz w:val="28"/>
-          <w:szCs w:val="28"/>
-        </w:rPr>
-      </w:pPr>
-      <w:r>
-        <w:rPr>
-          <w:rFonts w:ascii="Courier New" w:hAnsi="Courier New" w:cs="Courier New"/>
-          <w:sz w:val="28"/>
-          <w:szCs w:val="28"/>
-        </w:rPr>
-        <w:t>Дайте определение понятию «Служба Интернет».</w:t>
-      </w:r>
-    </w:p>
-    <w:p>
-      <w:pPr>
-        <w:pStyle w:val="a3"/>
-        <w:numPr>
-          <w:ilvl w:val="0"/>
-          <w:numId w:val="1"/>
-        </w:numPr>
-        <w:jc w:val="both"/>
-        <w:rPr>
-          <w:rFonts w:ascii="Courier New" w:hAnsi="Courier New" w:cs="Courier New"/>
-          <w:sz w:val="28"/>
-          <w:szCs w:val="28"/>
-        </w:rPr>
-      </w:pPr>
-      <w:r>
-        <w:rPr>
-          <w:rFonts w:ascii="Courier New" w:hAnsi="Courier New" w:cs="Courier New"/>
-          <w:sz w:val="28"/>
-          <w:szCs w:val="28"/>
-        </w:rPr>
-        <w:t>Дайте определение понятию «Узел сети Интернет».</w:t>
-      </w:r>
-    </w:p>
-    <w:p>
-      <w:pPr>
-        <w:pStyle w:val="a3"/>
-        <w:numPr>
-          <w:ilvl w:val="0"/>
-          <w:numId w:val="1"/>
-        </w:numPr>
-        <w:jc w:val="both"/>
-        <w:rPr>
-          <w:rFonts w:ascii="Courier New" w:hAnsi="Courier New" w:cs="Courier New"/>
-          <w:sz w:val="28"/>
-          <w:szCs w:val="28"/>
-        </w:rPr>
-      </w:pPr>
-      <w:r>
-        <w:rPr>
-          <w:rFonts w:ascii="Courier New" w:hAnsi="Courier New" w:cs="Courier New"/>
-          <w:sz w:val="28"/>
-          <w:szCs w:val="28"/>
-        </w:rPr>
-        <w:t xml:space="preserve">Дайте определение понятию «клиент-серверное приложение». </w:t>
-      </w:r>
-    </w:p>
-    <w:p>
-      <w:pPr>
-        <w:pStyle w:val="a3"/>
-        <w:numPr>
-          <w:ilvl w:val="0"/>
-          <w:numId w:val="1"/>
-        </w:numPr>
-        <w:jc w:val="both"/>
-        <w:rPr>
-          <w:rFonts w:ascii="Courier New" w:hAnsi="Courier New" w:cs="Courier New"/>
-          <w:sz w:val="28"/>
-          <w:szCs w:val="28"/>
-        </w:rPr>
-      </w:pPr>
-      <w:r>
-        <w:rPr>
-          <w:rFonts w:ascii="Courier New" w:hAnsi="Courier New" w:cs="Courier New"/>
-          <w:sz w:val="28"/>
-          <w:szCs w:val="28"/>
-        </w:rPr>
-        <w:t xml:space="preserve">Дайте определение понятию «сетевой протокол». </w:t>
-      </w:r>
-    </w:p>
-    <w:p>
-      <w:pPr>
-        <w:pStyle w:val="a3"/>
-        <w:numPr>
-          <w:ilvl w:val="0"/>
-          <w:numId w:val="1"/>
-        </w:numPr>
-        <w:jc w:val="both"/>
-        <w:rPr>
-          <w:rFonts w:ascii="Courier New" w:hAnsi="Courier New" w:cs="Courier New"/>
-          <w:sz w:val="28"/>
-          <w:szCs w:val="28"/>
-        </w:rPr>
-      </w:pPr>
-      <w:r>
-        <w:rPr>
-          <w:rFonts w:ascii="Courier New" w:hAnsi="Courier New" w:cs="Courier New"/>
-          <w:sz w:val="28"/>
-          <w:szCs w:val="28"/>
-        </w:rPr>
-        <w:t xml:space="preserve">Перечислите основные свойства протокола </w:t>
-      </w:r>
-      <w:r>
-        <w:rPr>
-          <w:rFonts w:ascii="Courier New" w:hAnsi="Courier New" w:cs="Courier New"/>
-          <w:sz w:val="28"/>
-          <w:szCs w:val="28"/>
-          <w:lang w:val="en-US"/>
-        </w:rPr>
-        <w:t>HTTP</w:t>
-      </w:r>
-      <w:r>
-        <w:rPr>
-          <w:rFonts w:ascii="Courier New" w:hAnsi="Courier New" w:cs="Courier New"/>
-          <w:sz w:val="28"/>
-          <w:szCs w:val="28"/>
-        </w:rPr>
-        <w:t>.</w:t>
-      </w:r>
-    </w:p>
-    <w:p>
-      <w:pPr>
-        <w:pStyle w:val="a3"/>
-        <w:numPr>
-          <w:ilvl w:val="0"/>
-          <w:numId w:val="1"/>
-        </w:numPr>
-        <w:jc w:val="both"/>
-        <w:rPr>
-          <w:rFonts w:ascii="Courier New" w:hAnsi="Courier New" w:cs="Courier New"/>
-          <w:sz w:val="28"/>
-          <w:szCs w:val="28"/>
-        </w:rPr>
-      </w:pPr>
-      <w:r>
-        <w:rPr>
-          <w:rFonts w:ascii="Courier New" w:hAnsi="Courier New" w:cs="Courier New"/>
-          <w:sz w:val="28"/>
-          <w:szCs w:val="28"/>
-        </w:rPr>
-        <w:t xml:space="preserve">Перечислите </w:t>
-      </w:r>
-      <w:r>
-        <w:rPr>
-          <w:rFonts w:ascii="Courier New" w:hAnsi="Courier New" w:cs="Courier New"/>
-          <w:sz w:val="28"/>
-          <w:szCs w:val="28"/>
-        </w:rPr>
-        <w:t xml:space="preserve">состав информации, пересылаемой в </w:t>
-      </w:r>
-      <w:r>
-        <w:rPr>
-          <w:rFonts w:ascii="Courier New" w:hAnsi="Courier New" w:cs="Courier New"/>
-          <w:sz w:val="28"/>
-          <w:szCs w:val="28"/>
-          <w:lang w:val="en-US"/>
-        </w:rPr>
-        <w:t>HTTP</w:t>
-      </w:r>
-      <w:r>
-        <w:rPr>
-          <w:rFonts w:ascii="Courier New" w:hAnsi="Courier New" w:cs="Courier New"/>
-          <w:sz w:val="28"/>
-          <w:szCs w:val="28"/>
-        </w:rPr>
-        <w:t>-</w:t>
-      </w:r>
-      <w:r>
-        <w:rPr>
-          <w:rFonts w:ascii="Courier New" w:hAnsi="Courier New" w:cs="Courier New"/>
-          <w:sz w:val="28"/>
-          <w:szCs w:val="28"/>
-        </w:rPr>
-        <w:t xml:space="preserve">запросе. </w:t>
-      </w:r>
-      <w:r>
-        <w:rPr>
-          <w:rFonts w:ascii="Courier New" w:hAnsi="Courier New" w:cs="Courier New"/>
-          <w:sz w:val="28"/>
-          <w:szCs w:val="28"/>
-        </w:rPr>
-        <w:t xml:space="preserve"> </w:t>
-      </w:r>
-    </w:p>
-    <w:p>
-      <w:pPr>
-        <w:pStyle w:val="a3"/>
-        <w:numPr>
-          <w:ilvl w:val="0"/>
-          <w:numId w:val="1"/>
-        </w:numPr>
-        <w:jc w:val="both"/>
-        <w:rPr>
-          <w:rFonts w:ascii="Courier New" w:hAnsi="Courier New" w:cs="Courier New"/>
-          <w:sz w:val="28"/>
-          <w:szCs w:val="28"/>
-        </w:rPr>
-      </w:pPr>
-      <w:r>
-        <w:rPr>
-          <w:rFonts w:ascii="Courier New" w:hAnsi="Courier New" w:cs="Courier New"/>
-          <w:sz w:val="28"/>
-          <w:szCs w:val="28"/>
-        </w:rPr>
-        <w:t xml:space="preserve">Перечислите состав информации, пересылаемой в </w:t>
-      </w:r>
-      <w:r>
-        <w:rPr>
-          <w:rFonts w:ascii="Courier New" w:hAnsi="Courier New" w:cs="Courier New"/>
-          <w:sz w:val="28"/>
-          <w:szCs w:val="28"/>
-          <w:lang w:val="en-US"/>
-        </w:rPr>
-        <w:t>HTTP</w:t>
-      </w:r>
-      <w:r>
-        <w:rPr>
-          <w:rFonts w:ascii="Courier New" w:hAnsi="Courier New" w:cs="Courier New"/>
-          <w:sz w:val="28"/>
-          <w:szCs w:val="28"/>
-        </w:rPr>
-        <w:t>-</w:t>
-      </w:r>
-      <w:r>
-        <w:rPr>
-          <w:rFonts w:ascii="Courier New" w:hAnsi="Courier New" w:cs="Courier New"/>
-          <w:sz w:val="28"/>
-          <w:szCs w:val="28"/>
-        </w:rPr>
-        <w:t xml:space="preserve">ответе.  </w:t>
-      </w:r>
-    </w:p>
-    <w:p>
-      <w:pPr>
-        <w:pStyle w:val="a3"/>
-        <w:numPr>
-          <w:ilvl w:val="0"/>
-          <w:numId w:val="1"/>
-        </w:numPr>
-        <w:jc w:val="both"/>
-        <w:rPr>
-          <w:rFonts w:ascii="Courier New" w:hAnsi="Courier New" w:cs="Courier New"/>
-          <w:sz w:val="28"/>
-          <w:szCs w:val="28"/>
-        </w:rPr>
-      </w:pPr>
-      <w:r>
-        <w:rPr>
-          <w:rFonts w:ascii="Courier New" w:hAnsi="Courier New" w:cs="Courier New"/>
-          <w:sz w:val="28"/>
-          <w:szCs w:val="28"/>
-        </w:rPr>
-        <w:lastRenderedPageBreak/>
-        <w:t>Дайте определение понятию «</w:t>
-      </w:r>
-      <w:r>
-        <w:rPr>
-          <w:rFonts w:ascii="Courier New" w:hAnsi="Courier New" w:cs="Courier New"/>
-          <w:sz w:val="28"/>
-          <w:szCs w:val="28"/>
-          <w:lang w:val="en-US"/>
-        </w:rPr>
-        <w:t>web</w:t>
-      </w:r>
-      <w:r>
-        <w:rPr>
-          <w:rFonts w:ascii="Courier New" w:hAnsi="Courier New" w:cs="Courier New"/>
-          <w:sz w:val="28"/>
-          <w:szCs w:val="28"/>
-        </w:rPr>
-        <w:t>-</w:t>
-      </w:r>
-      <w:r>
-        <w:rPr>
-          <w:rFonts w:ascii="Courier New" w:hAnsi="Courier New" w:cs="Courier New"/>
-          <w:sz w:val="28"/>
-          <w:szCs w:val="28"/>
-        </w:rPr>
-        <w:t xml:space="preserve">приложение». </w:t>
-      </w:r>
-    </w:p>
-    <w:p>
-      <w:pPr>
-        <w:pStyle w:val="a3"/>
-        <w:numPr>
-          <w:ilvl w:val="0"/>
-          <w:numId w:val="1"/>
-        </w:numPr>
-        <w:jc w:val="both"/>
-        <w:rPr>
-          <w:rFonts w:ascii="Courier New" w:hAnsi="Courier New" w:cs="Courier New"/>
-          <w:sz w:val="28"/>
-          <w:szCs w:val="28"/>
-        </w:rPr>
-      </w:pPr>
-      <w:r>
-        <w:rPr>
-          <w:rFonts w:ascii="Courier New" w:hAnsi="Courier New" w:cs="Courier New"/>
-          <w:sz w:val="28"/>
-          <w:szCs w:val="28"/>
-        </w:rPr>
-        <w:t xml:space="preserve">Дайте определение </w:t>
-      </w:r>
-      <w:proofErr w:type="gramStart"/>
-      <w:r>
-        <w:rPr>
-          <w:rFonts w:ascii="Courier New" w:hAnsi="Courier New" w:cs="Courier New"/>
-          <w:sz w:val="28"/>
-          <w:szCs w:val="28"/>
-        </w:rPr>
-        <w:t>понятиям  «</w:t>
-      </w:r>
-      <w:proofErr w:type="gramEnd"/>
-      <w:r>
-        <w:rPr>
-          <w:rFonts w:ascii="Courier New" w:hAnsi="Courier New" w:cs="Courier New"/>
-          <w:sz w:val="28"/>
-          <w:szCs w:val="28"/>
-          <w:lang w:val="en-US"/>
-        </w:rPr>
-        <w:t>frontend</w:t>
-      </w:r>
-      <w:r>
-        <w:rPr>
-          <w:rFonts w:ascii="Courier New" w:hAnsi="Courier New" w:cs="Courier New"/>
-          <w:sz w:val="28"/>
-          <w:szCs w:val="28"/>
-        </w:rPr>
-        <w:t>»</w:t>
-      </w:r>
-      <w:r>
-        <w:rPr>
-          <w:rFonts w:ascii="Courier New" w:hAnsi="Courier New" w:cs="Courier New"/>
-          <w:sz w:val="28"/>
-          <w:szCs w:val="28"/>
-        </w:rPr>
-        <w:t xml:space="preserve"> </w:t>
-      </w:r>
-      <w:r>
-        <w:rPr>
-          <w:rFonts w:ascii="Courier New" w:hAnsi="Courier New" w:cs="Courier New"/>
-          <w:sz w:val="28"/>
-          <w:szCs w:val="28"/>
-        </w:rPr>
-        <w:t>и «</w:t>
-      </w:r>
-      <w:r>
-        <w:rPr>
-          <w:rFonts w:ascii="Courier New" w:hAnsi="Courier New" w:cs="Courier New"/>
-          <w:sz w:val="28"/>
-          <w:szCs w:val="28"/>
-          <w:lang w:val="en-US"/>
-        </w:rPr>
-        <w:t>backend</w:t>
-      </w:r>
-      <w:r>
-        <w:rPr>
-          <w:rFonts w:ascii="Courier New" w:hAnsi="Courier New" w:cs="Courier New"/>
-          <w:sz w:val="28"/>
-          <w:szCs w:val="28"/>
-        </w:rPr>
-        <w:t xml:space="preserve">». </w:t>
-      </w:r>
-    </w:p>
-    <w:p>
-      <w:pPr>
-        <w:pStyle w:val="a3"/>
-        <w:numPr>
-          <w:ilvl w:val="0"/>
-          <w:numId w:val="1"/>
-        </w:numPr>
-        <w:jc w:val="both"/>
-        <w:rPr>
-          <w:rFonts w:ascii="Courier New" w:hAnsi="Courier New" w:cs="Courier New"/>
-          <w:sz w:val="28"/>
-          <w:szCs w:val="28"/>
-        </w:rPr>
-      </w:pPr>
-      <w:r>
-        <w:rPr>
-          <w:rFonts w:ascii="Courier New" w:hAnsi="Courier New" w:cs="Courier New"/>
-          <w:sz w:val="28"/>
-          <w:szCs w:val="28"/>
-        </w:rPr>
-        <w:t>Дайте определение понятию «кроссплатформенное</w:t>
-      </w:r>
-      <w:r>
-        <w:rPr>
-          <w:rFonts w:ascii="Courier New" w:hAnsi="Courier New" w:cs="Courier New"/>
-          <w:sz w:val="28"/>
-          <w:szCs w:val="28"/>
-        </w:rPr>
-        <w:t xml:space="preserve"> </w:t>
-      </w:r>
-      <w:r>
-        <w:rPr>
-          <w:rFonts w:ascii="Courier New" w:hAnsi="Courier New" w:cs="Courier New"/>
-          <w:sz w:val="28"/>
-          <w:szCs w:val="28"/>
-        </w:rPr>
-        <w:t xml:space="preserve">приложение». </w:t>
-      </w:r>
-    </w:p>
-    <w:p>
-      <w:pPr>
-        <w:pStyle w:val="a3"/>
-        <w:numPr>
-          <w:ilvl w:val="0"/>
-          <w:numId w:val="1"/>
-        </w:numPr>
-        <w:jc w:val="both"/>
-        <w:rPr>
-          <w:rFonts w:ascii="Courier New" w:hAnsi="Courier New" w:cs="Courier New"/>
-          <w:sz w:val="28"/>
-          <w:szCs w:val="28"/>
-        </w:rPr>
-      </w:pPr>
-      <w:r>
-        <w:rPr>
-          <w:rFonts w:ascii="Courier New" w:hAnsi="Courier New" w:cs="Courier New"/>
-          <w:sz w:val="28"/>
-          <w:szCs w:val="28"/>
-        </w:rPr>
-        <w:t xml:space="preserve">Изобразите и поясните общую схему </w:t>
-      </w:r>
-      <w:r>
-        <w:rPr>
-          <w:rFonts w:ascii="Courier New" w:hAnsi="Courier New" w:cs="Courier New"/>
-          <w:sz w:val="28"/>
-          <w:szCs w:val="28"/>
-          <w:lang w:val="en-US"/>
-        </w:rPr>
-        <w:t>web</w:t>
-      </w:r>
-      <w:r>
-        <w:rPr>
-          <w:rFonts w:ascii="Courier New" w:hAnsi="Courier New" w:cs="Courier New"/>
-          <w:sz w:val="28"/>
-          <w:szCs w:val="28"/>
-        </w:rPr>
-        <w:t>-</w:t>
-      </w:r>
-      <w:r>
-        <w:rPr>
-          <w:rFonts w:ascii="Courier New" w:hAnsi="Courier New" w:cs="Courier New"/>
-          <w:sz w:val="28"/>
-          <w:szCs w:val="28"/>
-        </w:rPr>
-        <w:t>приложения.</w:t>
-      </w:r>
-    </w:p>
-    <w:p>
-      <w:pPr>
-        <w:pStyle w:val="a3"/>
-        <w:numPr>
-          <w:ilvl w:val="0"/>
-          <w:numId w:val="1"/>
-        </w:numPr>
-        <w:jc w:val="both"/>
-        <w:rPr>
-          <w:rFonts w:ascii="Courier New" w:hAnsi="Courier New" w:cs="Courier New"/>
-          <w:sz w:val="28"/>
-          <w:szCs w:val="28"/>
-        </w:rPr>
-      </w:pPr>
-      <w:r>
-        <w:rPr>
-          <w:rFonts w:ascii="Courier New" w:hAnsi="Courier New" w:cs="Courier New"/>
-          <w:sz w:val="28"/>
-          <w:szCs w:val="28"/>
-        </w:rPr>
-        <w:t xml:space="preserve">Назовите основные </w:t>
-      </w:r>
-      <w:r>
-        <w:rPr>
-          <w:rFonts w:ascii="Courier New" w:hAnsi="Courier New" w:cs="Courier New"/>
-          <w:sz w:val="28"/>
-          <w:szCs w:val="28"/>
-        </w:rPr>
-        <w:t>технологии разработки серверных кроссплатформенных приложений.</w:t>
-      </w:r>
-    </w:p>
-    <w:p>
-      <w:pPr>
-        <w:pStyle w:val="a3"/>
-        <w:numPr>
-          <w:ilvl w:val="0"/>
-          <w:numId w:val="1"/>
-        </w:numPr>
-        <w:jc w:val="both"/>
-        <w:rPr>
-          <w:rFonts w:ascii="Courier New" w:hAnsi="Courier New" w:cs="Courier New"/>
-          <w:sz w:val="28"/>
-          <w:szCs w:val="28"/>
-        </w:rPr>
-      </w:pPr>
-      <w:r>
-        <w:rPr>
-          <w:rFonts w:ascii="Courier New" w:hAnsi="Courier New" w:cs="Courier New"/>
-          <w:sz w:val="28"/>
-          <w:szCs w:val="28"/>
-        </w:rPr>
-        <w:t>Поясните понятие «асинхронная операция».</w:t>
-      </w:r>
-    </w:p>
-    <w:p>
-      <w:pPr>
-        <w:pStyle w:val="a3"/>
-        <w:numPr>
-          <w:ilvl w:val="0"/>
-          <w:numId w:val="1"/>
-        </w:numPr>
-        <w:jc w:val="both"/>
-        <w:rPr>
-          <w:rFonts w:ascii="Courier New" w:hAnsi="Courier New" w:cs="Courier New"/>
-          <w:sz w:val="28"/>
-          <w:szCs w:val="28"/>
-        </w:rPr>
-      </w:pPr>
-      <w:r>
-        <w:rPr>
-          <w:rFonts w:ascii="Courier New" w:hAnsi="Courier New" w:cs="Courier New"/>
-          <w:sz w:val="28"/>
-          <w:szCs w:val="28"/>
-        </w:rPr>
-        <w:t xml:space="preserve">Поясните принцип выполнения асинхронного запроса с помощью объекта   </w:t>
-      </w:r>
-      <w:proofErr w:type="spellStart"/>
-      <w:r>
-        <w:rPr>
-          <w:rFonts w:ascii="Courier New" w:hAnsi="Courier New" w:cs="Courier New"/>
-          <w:sz w:val="28"/>
-          <w:szCs w:val="28"/>
-          <w:lang w:val="en-US"/>
-        </w:rPr>
-        <w:t>XMLHTTPRequest</w:t>
-      </w:r>
-      <w:proofErr w:type="spellEnd"/>
-      <w:r>
-        <w:rPr>
-          <w:rFonts w:ascii="Courier New" w:hAnsi="Courier New" w:cs="Courier New"/>
-          <w:sz w:val="28"/>
-          <w:szCs w:val="28"/>
-        </w:rPr>
-        <w:t xml:space="preserve"> </w:t>
-      </w:r>
-      <w:r>
-        <w:rPr>
-          <w:rFonts w:ascii="Courier New" w:hAnsi="Courier New" w:cs="Courier New"/>
-          <w:sz w:val="28"/>
-          <w:szCs w:val="28"/>
-        </w:rPr>
-        <w:t xml:space="preserve">и </w:t>
-      </w:r>
-      <w:r>
-        <w:rPr>
-          <w:rFonts w:ascii="Courier New" w:hAnsi="Courier New" w:cs="Courier New"/>
-          <w:sz w:val="28"/>
-          <w:szCs w:val="28"/>
-          <w:lang w:val="en-US"/>
-        </w:rPr>
-        <w:t>Fetch</w:t>
-      </w:r>
-      <w:r>
-        <w:rPr>
-          <w:rFonts w:ascii="Courier New" w:hAnsi="Courier New" w:cs="Courier New"/>
-          <w:sz w:val="28"/>
-          <w:szCs w:val="28"/>
-        </w:rPr>
-        <w:t>.</w:t>
-      </w:r>
-      <w:r>
-        <w:rPr>
-          <w:rFonts w:ascii="Courier New" w:hAnsi="Courier New" w:cs="Courier New"/>
-          <w:sz w:val="28"/>
-          <w:szCs w:val="28"/>
-        </w:rPr>
-        <w:t xml:space="preserve"> </w:t>
-      </w:r>
-      <w:r>
-        <w:rPr>
-          <w:rFonts w:ascii="Courier New" w:hAnsi="Courier New" w:cs="Courier New"/>
-          <w:sz w:val="28"/>
-          <w:szCs w:val="28"/>
-        </w:rPr>
-        <w:t xml:space="preserve"> </w:t>
-      </w:r>
-    </w:p>
-    <w:p>
-      <w:pPr>
-        <w:pStyle w:val="a3"/>
-        <w:numPr>
-          <w:ilvl w:val="0"/>
-          <w:numId w:val="1"/>
-        </w:numPr>
-        <w:jc w:val="both"/>
-        <w:rPr>
-          <w:rFonts w:ascii="Courier New" w:hAnsi="Courier New" w:cs="Courier New"/>
-          <w:sz w:val="28"/>
-          <w:szCs w:val="28"/>
-        </w:rPr>
-      </w:pPr>
-      <w:r>
-        <w:rPr>
-          <w:rFonts w:ascii="Courier New" w:hAnsi="Courier New" w:cs="Courier New"/>
-          <w:sz w:val="28"/>
-          <w:szCs w:val="28"/>
-        </w:rPr>
-        <w:t xml:space="preserve">Поясните основное назначение сервера </w:t>
-      </w:r>
-      <w:r>
-        <w:rPr>
-          <w:rFonts w:ascii="Courier New" w:hAnsi="Courier New" w:cs="Courier New"/>
-          <w:sz w:val="28"/>
-          <w:szCs w:val="28"/>
-          <w:lang w:val="en-US"/>
-        </w:rPr>
-        <w:t>NODE</w:t>
-      </w:r>
-      <w:r>
-        <w:rPr>
-          <w:rFonts w:ascii="Courier New" w:hAnsi="Courier New" w:cs="Courier New"/>
-          <w:sz w:val="28"/>
-          <w:szCs w:val="28"/>
-        </w:rPr>
-        <w:t>.</w:t>
-      </w:r>
-      <w:r>
-        <w:rPr>
-          <w:rFonts w:ascii="Courier New" w:hAnsi="Courier New" w:cs="Courier New"/>
-          <w:sz w:val="28"/>
-          <w:szCs w:val="28"/>
-          <w:lang w:val="en-US"/>
-        </w:rPr>
-        <w:t>JS</w:t>
-      </w:r>
-      <w:r>
-        <w:rPr>
-          <w:rFonts w:ascii="Courier New" w:hAnsi="Courier New" w:cs="Courier New"/>
-          <w:sz w:val="28"/>
-          <w:szCs w:val="28"/>
-        </w:rPr>
-        <w:t>.</w:t>
-      </w:r>
-    </w:p>
-    <w:p>
-      <w:pPr>
-        <w:pStyle w:val="a3"/>
-        <w:numPr>
-          <w:ilvl w:val="0"/>
-          <w:numId w:val="1"/>
-        </w:numPr>
-        <w:jc w:val="both"/>
-        <w:rPr>
-          <w:rFonts w:ascii="Courier New" w:hAnsi="Courier New" w:cs="Courier New"/>
-          <w:sz w:val="28"/>
-          <w:szCs w:val="28"/>
-        </w:rPr>
-      </w:pPr>
-      <w:r>
-        <w:rPr>
-          <w:rFonts w:ascii="Courier New" w:hAnsi="Courier New" w:cs="Courier New"/>
-          <w:sz w:val="28"/>
-          <w:szCs w:val="28"/>
-        </w:rPr>
-        <w:t xml:space="preserve">Перечислите основные свойства сервера </w:t>
-      </w:r>
-      <w:r>
-        <w:rPr>
-          <w:rFonts w:ascii="Courier New" w:hAnsi="Courier New" w:cs="Courier New"/>
-          <w:sz w:val="28"/>
-          <w:szCs w:val="28"/>
-          <w:lang w:val="en-US"/>
-        </w:rPr>
-        <w:t>NODE</w:t>
-      </w:r>
-      <w:r>
-        <w:rPr>
-          <w:rFonts w:ascii="Courier New" w:hAnsi="Courier New" w:cs="Courier New"/>
-          <w:sz w:val="28"/>
-          <w:szCs w:val="28"/>
-        </w:rPr>
-        <w:t>.</w:t>
-      </w:r>
-      <w:r>
-        <w:rPr>
-          <w:rFonts w:ascii="Courier New" w:hAnsi="Courier New" w:cs="Courier New"/>
-          <w:sz w:val="28"/>
-          <w:szCs w:val="28"/>
-          <w:lang w:val="en-US"/>
-        </w:rPr>
-        <w:t>JS</w:t>
-      </w:r>
-      <w:r>
-        <w:rPr>
-          <w:rFonts w:ascii="Courier New" w:hAnsi="Courier New" w:cs="Courier New"/>
-          <w:sz w:val="28"/>
-          <w:szCs w:val="28"/>
-        </w:rPr>
-        <w:t>.</w:t>
-      </w:r>
-      <w:r>
-        <w:rPr>
-          <w:rFonts w:ascii="Courier New" w:hAnsi="Courier New" w:cs="Courier New"/>
-          <w:sz w:val="28"/>
-          <w:szCs w:val="28"/>
-        </w:rPr>
-        <w:t xml:space="preserve"> </w:t>
-      </w:r>
-    </w:p>
-    <w:p>
-      <w:pPr>
         <w:rPr>
           <w:rFonts w:ascii="Courier New" w:hAnsi="Courier New" w:cs="Courier New"/>
           <w:sz w:val="28"/>
@@ -2007,16 +420,7 @@
           <w:sz w:val="28"/>
           <w:szCs w:val="28"/>
         </w:rPr>
-        <w:t xml:space="preserve">лиент-серверное приложение = приложение (программа) с клиент-серверной архитектурой: приложение, состоящее из двух компонент – клиента и сервера; клиент и сервер </w:t>
-      </w:r>
-      <w:r>
-        <w:rPr>
-          <w:rFonts w:ascii="Courier New" w:hAnsi="Courier New" w:cs="Courier New"/>
-          <w:sz w:val="28"/>
-          <w:szCs w:val="28"/>
-        </w:rPr>
-        <w:lastRenderedPageBreak/>
-        <w:t xml:space="preserve">взаимодействуют между собой в соответствии с заданными правилами (спецификациями, протоколами); для взаимодействия между клиентом и сервером в соответствии с правилами (спецификацией, протоколом) должно быть установлено соединение; инициатором соединения всегда является клиент.  </w:t>
+        <w:t xml:space="preserve">лиент-серверное приложение = приложение (программа) с клиент-серверной архитектурой: приложение, состоящее из двух компонент – клиента и сервера; клиент и сервер взаимодействуют между собой в соответствии с заданными правилами (спецификациями, протоколами); для взаимодействия между клиентом и сервером в соответствии с правилами (спецификацией, протоколом) должно быть установлено соединение; инициатором соединения всегда является клиент.  </w:t>
       </w:r>
     </w:p>
     <w:p>
@@ -2062,15 +466,7 @@
           <w:sz w:val="28"/>
           <w:szCs w:val="28"/>
         </w:rPr>
-        <w:t>К</w:t>
-      </w:r>
-      <w:r>
-        <w:rPr>
-          <w:rFonts w:ascii="Courier New" w:hAnsi="Courier New" w:cs="Courier New"/>
-          <w:sz w:val="28"/>
-          <w:szCs w:val="28"/>
-        </w:rPr>
-        <w:t xml:space="preserve">лиент и сервер взаимодействуют между собой в соответствии с заданными правилами (спецификациями, </w:t>
+        <w:t xml:space="preserve">Клиент и сервер взаимодействуют между собой в соответствии с заданными правилами (спецификациями, </w:t>
       </w:r>
       <w:r>
         <w:rPr>
@@ -2187,7 +583,16 @@
           <w:sz w:val="28"/>
           <w:szCs w:val="28"/>
         </w:rPr>
-        <w:t xml:space="preserve"> в основе обмена данными в Интернете. HTTP является протоколом клиент-серверного взаимодействия, что означает инициирование запросов к серверу самим получателем, обычно веб-браузером (</w:t>
+        <w:t xml:space="preserve"> </w:t>
+      </w:r>
+      <w:r>
+        <w:rPr>
+          <w:rFonts w:ascii="Courier New" w:hAnsi="Courier New" w:cs="Courier New"/>
+          <w:sz w:val="28"/>
+          <w:szCs w:val="28"/>
+        </w:rPr>
+        <w:lastRenderedPageBreak/>
+        <w:t>в основе обмена данными в Интернете. HTTP является протоколом клиент-серверного взаимодействия, что означает инициирование запросов к серверу самим получателем, обычно веб-браузером (</w:t>
       </w:r>
       <w:proofErr w:type="spellStart"/>
       <w:r>
@@ -2769,7 +1174,6 @@
           <w:sz w:val="28"/>
           <w:szCs w:val="28"/>
         </w:rPr>
-        <w:lastRenderedPageBreak/>
         <w:t>Фронтенд</w:t>
       </w:r>
       <w:proofErr w:type="spellEnd"/>
@@ -2889,7 +1293,16 @@
           <w:sz w:val="28"/>
           <w:szCs w:val="28"/>
         </w:rPr>
-        <w:t xml:space="preserve">Приложений, которые могут работать в различных операционных системах. После написания кода приложения его можно развернуть на разных устройствах и платформах, не беспокоясь о проблемах несовместимости. Это универсальный подход, который широко используется для экономии времени и денег на разработку. Часто для этого используются специализированные кроссплатформенные </w:t>
+        <w:t xml:space="preserve">Приложений, которые могут работать в различных операционных системах. После написания кода приложения его можно развернуть на разных устройствах и платформах, не беспокоясь о проблемах несовместимости. Это универсальный подход, который широко используется </w:t>
+      </w:r>
+      <w:r>
+        <w:rPr>
+          <w:rFonts w:ascii="Courier New" w:hAnsi="Courier New" w:cs="Courier New"/>
+          <w:sz w:val="28"/>
+          <w:szCs w:val="28"/>
+        </w:rPr>
+        <w:lastRenderedPageBreak/>
+        <w:t xml:space="preserve">для экономии времени и денег на разработку. Часто для этого используются специализированные кроссплатформенные </w:t>
       </w:r>
       <w:proofErr w:type="spellStart"/>
       <w:r>
@@ -2989,7 +1402,7 @@
           <v:shape id="_x0000_i1025" type="#_x0000_t75" style="width:290.4pt;height:167.4pt" o:ole="">
             <v:imagedata r:id="rId5" o:title=""/>
           </v:shape>
-          <o:OLEObject Type="Embed" ProgID="Visio.Drawing.11" ShapeID="_x0000_i1025" DrawAspect="Content" ObjectID="_1692372310" r:id="rId6"/>
+          <o:OLEObject Type="Embed" ProgID="Visio.Drawing.11" ShapeID="_x0000_i1025" DrawAspect="Content" ObjectID="_1693032871" r:id="rId6"/>
         </w:object>
       </w:r>
     </w:p>
@@ -3021,6 +1434,135 @@
     <w:p>
       <w:pPr>
         <w:pStyle w:val="a3"/>
+        <w:rPr>
+          <w:rFonts w:ascii="Courier New" w:hAnsi="Courier New" w:cs="Courier New"/>
+          <w:sz w:val="28"/>
+          <w:szCs w:val="28"/>
+          <w:lang w:val="en-US"/>
+        </w:rPr>
+      </w:pPr>
+      <w:r>
+        <w:rPr>
+          <w:rFonts w:ascii="Courier New" w:hAnsi="Courier New" w:cs="Courier New"/>
+          <w:sz w:val="28"/>
+          <w:szCs w:val="28"/>
+          <w:lang w:val="en-US"/>
+        </w:rPr>
+        <w:t xml:space="preserve">- </w:t>
+      </w:r>
+      <w:r>
+        <w:rPr>
+          <w:rFonts w:ascii="Courier New" w:hAnsi="Courier New" w:cs="Courier New"/>
+          <w:sz w:val="28"/>
+          <w:szCs w:val="28"/>
+          <w:lang w:val="en-US"/>
+        </w:rPr>
+        <w:t>PHP/Apache, LAMP;</w:t>
+      </w:r>
+    </w:p>
+    <w:p>
+      <w:pPr>
+        <w:pStyle w:val="a3"/>
+        <w:rPr>
+          <w:rFonts w:ascii="Courier New" w:hAnsi="Courier New" w:cs="Courier New"/>
+          <w:sz w:val="28"/>
+          <w:szCs w:val="28"/>
+          <w:lang w:val="en-US"/>
+        </w:rPr>
+      </w:pPr>
+      <w:r>
+        <w:rPr>
+          <w:rFonts w:ascii="Courier New" w:hAnsi="Courier New" w:cs="Courier New"/>
+          <w:sz w:val="28"/>
+          <w:szCs w:val="28"/>
+          <w:lang w:val="en-US"/>
+        </w:rPr>
+        <w:t>- Java/JVM/Application Server;</w:t>
+      </w:r>
+    </w:p>
+    <w:p>
+      <w:pPr>
+        <w:pStyle w:val="a3"/>
+        <w:rPr>
+          <w:rFonts w:ascii="Courier New" w:hAnsi="Courier New" w:cs="Courier New"/>
+          <w:sz w:val="28"/>
+          <w:szCs w:val="28"/>
+          <w:lang w:val="en-US"/>
+        </w:rPr>
+      </w:pPr>
+      <w:r>
+        <w:rPr>
+          <w:rFonts w:ascii="Courier New" w:hAnsi="Courier New" w:cs="Courier New"/>
+          <w:sz w:val="28"/>
+          <w:szCs w:val="28"/>
+          <w:lang w:val="en-US"/>
+        </w:rPr>
+        <w:t>- C#/ASP.NET CORE;</w:t>
+      </w:r>
+    </w:p>
+    <w:p>
+      <w:pPr>
+        <w:pStyle w:val="a3"/>
+        <w:rPr>
+          <w:rFonts w:ascii="Courier New" w:hAnsi="Courier New" w:cs="Courier New"/>
+          <w:sz w:val="28"/>
+          <w:szCs w:val="28"/>
+          <w:lang w:val="en-US"/>
+        </w:rPr>
+      </w:pPr>
+      <w:r>
+        <w:rPr>
+          <w:rFonts w:ascii="Courier New" w:hAnsi="Courier New" w:cs="Courier New"/>
+          <w:sz w:val="28"/>
+          <w:szCs w:val="28"/>
+          <w:lang w:val="en-US"/>
+        </w:rPr>
+        <w:t>- Python/Django;</w:t>
+      </w:r>
+    </w:p>
+    <w:p>
+      <w:pPr>
+        <w:pStyle w:val="a3"/>
+        <w:rPr>
+          <w:rFonts w:ascii="Courier New" w:hAnsi="Courier New" w:cs="Courier New"/>
+          <w:sz w:val="28"/>
+          <w:szCs w:val="28"/>
+          <w:lang w:val="en-US"/>
+        </w:rPr>
+      </w:pPr>
+      <w:r>
+        <w:rPr>
+          <w:rFonts w:ascii="Courier New" w:hAnsi="Courier New" w:cs="Courier New"/>
+          <w:sz w:val="28"/>
+          <w:szCs w:val="28"/>
+          <w:lang w:val="en-US"/>
+        </w:rPr>
+        <w:t>- Ruby on Rails;</w:t>
+      </w:r>
+    </w:p>
+    <w:p>
+      <w:pPr>
+        <w:pStyle w:val="a3"/>
+        <w:rPr>
+          <w:rFonts w:ascii="Courier New" w:hAnsi="Courier New" w:cs="Courier New"/>
+          <w:sz w:val="28"/>
+          <w:szCs w:val="28"/>
+          <w:lang w:val="en-US"/>
+        </w:rPr>
+      </w:pPr>
+      <w:r>
+        <w:rPr>
+          <w:rFonts w:ascii="Courier New" w:hAnsi="Courier New" w:cs="Courier New"/>
+          <w:sz w:val="28"/>
+          <w:szCs w:val="28"/>
+          <w:lang w:val="en-US"/>
+        </w:rPr>
+        <w:t>- JS/Node.js, ….</w:t>
+      </w:r>
+    </w:p>
+    <w:p>
+      <w:pPr>
+        <w:pStyle w:val="a3"/>
         <w:ind w:left="360"/>
         <w:jc w:val="center"/>
         <w:rPr>
@@ -3028,50 +1570,9 @@
           <w:b/>
           <w:sz w:val="28"/>
           <w:szCs w:val="28"/>
-        </w:rPr>
-      </w:pPr>
-      <w:r>
-        <w:rPr>
-          <w:noProof/>
-          <w:lang w:eastAsia="ru-RU"/>
-        </w:rPr>
-        <w:lastRenderedPageBreak/>
-        <w:drawing>
-          <wp:inline distT="0" distB="0" distL="0" distR="0" wp14:anchorId="51199E52" wp14:editId="5EDB9C5C">
-            <wp:extent cx="4351020" cy="4019403"/>
-            <wp:effectExtent l="0" t="0" r="0" b="635"/>
-            <wp:docPr id="4" name="Рисунок 4"/>
-            <wp:cNvGraphicFramePr>
-              <a:graphicFrameLocks xmlns:a="http://schemas.openxmlformats.org/drawingml/2006/main" noChangeAspect="1"/>
-            </wp:cNvGraphicFramePr>
-            <a:graphic xmlns:a="http://schemas.openxmlformats.org/drawingml/2006/main">
-              <a:graphicData uri="http://schemas.openxmlformats.org/drawingml/2006/picture">
-                <pic:pic xmlns:pic="http://schemas.openxmlformats.org/drawingml/2006/picture">
-                  <pic:nvPicPr>
-                    <pic:cNvPr id="0" name=""/>
-                    <pic:cNvPicPr/>
-                  </pic:nvPicPr>
-                  <pic:blipFill>
-                    <a:blip r:embed="rId7"/>
-                    <a:stretch>
-                      <a:fillRect/>
-                    </a:stretch>
-                  </pic:blipFill>
-                  <pic:spPr>
-                    <a:xfrm>
-                      <a:off x="0" y="0"/>
-                      <a:ext cx="4354287" cy="4022421"/>
-                    </a:xfrm>
-                    <a:prstGeom prst="rect">
-                      <a:avLst/>
-                    </a:prstGeom>
-                  </pic:spPr>
-                </pic:pic>
-              </a:graphicData>
-            </a:graphic>
-          </wp:inline>
-        </w:drawing>
-      </w:r>
+          <w:lang w:val="en-US"/>
+        </w:rPr>
+      </w:pPr>
     </w:p>
     <w:p>
       <w:pPr>
@@ -3531,7 +2032,16 @@
           <w:sz w:val="28"/>
           <w:szCs w:val="28"/>
         </w:rPr>
-        <w:t xml:space="preserve">-код, выполняемый в среде Node.js, может быть в два раза быстрее, чем код, написанный на компилируемых языках, вроде C или </w:t>
+        <w:t xml:space="preserve">-код, выполняемый в среде </w:t>
+      </w:r>
+      <w:r>
+        <w:rPr>
+          <w:rFonts w:ascii="Courier New" w:hAnsi="Courier New" w:cs="Courier New"/>
+          <w:sz w:val="28"/>
+          <w:szCs w:val="28"/>
+        </w:rPr>
+        <w:lastRenderedPageBreak/>
+        <w:t xml:space="preserve">Node.js, может быть в два раза быстрее, чем код, написанный на компилируемых языках, вроде C или </w:t>
       </w:r>
       <w:proofErr w:type="spellStart"/>
       <w:r>
@@ -3585,581 +2095,7 @@
           <w:sz w:val="28"/>
           <w:szCs w:val="28"/>
         </w:rPr>
-        <w:t xml:space="preserve">. Причиной подобного является </w:t>
-      </w:r>
-      <w:r>
-        <w:rPr>
-          <w:rFonts w:ascii="Courier New" w:hAnsi="Courier New" w:cs="Courier New"/>
-          <w:sz w:val="28"/>
-          <w:szCs w:val="28"/>
-        </w:rPr>
-        <w:lastRenderedPageBreak/>
-        <w:t>неблокирующая архитектура платформы, а конкретные результаты зависят от используемых тестов производительности, но, в целом, Node.js — это очень быстрая платформа.</w:t>
-      </w:r>
-    </w:p>
-    <w:p>
-      <w:pPr>
-        <w:pStyle w:val="a3"/>
-        <w:ind w:left="360"/>
-        <w:jc w:val="both"/>
-        <w:rPr>
-          <w:rFonts w:ascii="Courier New" w:hAnsi="Courier New" w:cs="Courier New"/>
-          <w:sz w:val="28"/>
-          <w:szCs w:val="28"/>
-        </w:rPr>
-      </w:pPr>
-    </w:p>
-    <w:p>
-      <w:pPr>
-        <w:pStyle w:val="a3"/>
-        <w:ind w:left="360"/>
-        <w:jc w:val="both"/>
-        <w:rPr>
-          <w:rFonts w:ascii="Courier New" w:hAnsi="Courier New" w:cs="Courier New"/>
-          <w:sz w:val="28"/>
-          <w:szCs w:val="28"/>
-        </w:rPr>
-      </w:pPr>
-      <w:r>
-        <w:rPr>
-          <w:rFonts w:ascii="MS Gothic" w:eastAsia="MS Gothic" w:hAnsi="MS Gothic" w:cs="MS Gothic" w:hint="eastAsia"/>
-          <w:sz w:val="28"/>
-          <w:szCs w:val="28"/>
-        </w:rPr>
-        <w:t>▍</w:t>
-      </w:r>
-      <w:r>
-        <w:rPr>
-          <w:rFonts w:ascii="Courier New" w:hAnsi="Courier New" w:cs="Courier New"/>
-          <w:sz w:val="28"/>
-          <w:szCs w:val="28"/>
-        </w:rPr>
-        <w:t>Простота</w:t>
-      </w:r>
-    </w:p>
-    <w:p>
-      <w:pPr>
-        <w:pStyle w:val="a3"/>
-        <w:ind w:left="360"/>
-        <w:jc w:val="both"/>
-        <w:rPr>
-          <w:rFonts w:ascii="Courier New" w:hAnsi="Courier New" w:cs="Courier New"/>
-          <w:sz w:val="28"/>
-          <w:szCs w:val="28"/>
-        </w:rPr>
-      </w:pPr>
-    </w:p>
-    <w:p>
-      <w:pPr>
-        <w:pStyle w:val="a3"/>
-        <w:ind w:left="360"/>
-        <w:jc w:val="both"/>
-        <w:rPr>
-          <w:rFonts w:ascii="Courier New" w:hAnsi="Courier New" w:cs="Courier New"/>
-          <w:sz w:val="28"/>
-          <w:szCs w:val="28"/>
-        </w:rPr>
-      </w:pPr>
-      <w:r>
-        <w:rPr>
-          <w:rFonts w:ascii="Courier New" w:hAnsi="Courier New" w:cs="Courier New"/>
-          <w:sz w:val="28"/>
-          <w:szCs w:val="28"/>
-        </w:rPr>
-        <w:t>Платформа Node.js проста в освоении и использовании. На самом деле, она прямо-таки очень проста, особенно это заметно в сравнении с некоторыми другими серверными платформами.</w:t>
-      </w:r>
-    </w:p>
-    <w:p>
-      <w:pPr>
-        <w:pStyle w:val="a3"/>
-        <w:ind w:left="360"/>
-        <w:jc w:val="both"/>
-        <w:rPr>
-          <w:rFonts w:ascii="Courier New" w:hAnsi="Courier New" w:cs="Courier New"/>
-          <w:sz w:val="28"/>
-          <w:szCs w:val="28"/>
-        </w:rPr>
-      </w:pPr>
-    </w:p>
-    <w:p>
-      <w:pPr>
-        <w:pStyle w:val="a3"/>
-        <w:ind w:left="360"/>
-        <w:jc w:val="both"/>
-        <w:rPr>
-          <w:rFonts w:ascii="Courier New" w:hAnsi="Courier New" w:cs="Courier New"/>
-          <w:sz w:val="28"/>
-          <w:szCs w:val="28"/>
-        </w:rPr>
-      </w:pPr>
-      <w:r>
-        <w:rPr>
-          <w:rFonts w:ascii="MS Gothic" w:eastAsia="MS Gothic" w:hAnsi="MS Gothic" w:cs="MS Gothic" w:hint="eastAsia"/>
-          <w:sz w:val="28"/>
-          <w:szCs w:val="28"/>
-        </w:rPr>
-        <w:t>▍</w:t>
-      </w:r>
-      <w:proofErr w:type="spellStart"/>
-      <w:r>
-        <w:rPr>
-          <w:rFonts w:ascii="Courier New" w:hAnsi="Courier New" w:cs="Courier New"/>
-          <w:sz w:val="28"/>
-          <w:szCs w:val="28"/>
-        </w:rPr>
-        <w:t>JavaScript</w:t>
-      </w:r>
-      <w:proofErr w:type="spellEnd"/>
-    </w:p>
-    <w:p>
-      <w:pPr>
-        <w:pStyle w:val="a3"/>
-        <w:ind w:left="360"/>
-        <w:jc w:val="both"/>
-        <w:rPr>
-          <w:rFonts w:ascii="Courier New" w:hAnsi="Courier New" w:cs="Courier New"/>
-          <w:sz w:val="28"/>
-          <w:szCs w:val="28"/>
-        </w:rPr>
-      </w:pPr>
-    </w:p>
-    <w:p>
-      <w:pPr>
-        <w:pStyle w:val="a3"/>
-        <w:ind w:left="360"/>
-        <w:jc w:val="both"/>
-        <w:rPr>
-          <w:rFonts w:ascii="Courier New" w:hAnsi="Courier New" w:cs="Courier New"/>
-          <w:sz w:val="28"/>
-          <w:szCs w:val="28"/>
-        </w:rPr>
-      </w:pPr>
-      <w:r>
-        <w:rPr>
-          <w:rFonts w:ascii="Courier New" w:hAnsi="Courier New" w:cs="Courier New"/>
-          <w:sz w:val="28"/>
-          <w:szCs w:val="28"/>
-        </w:rPr>
-        <w:t xml:space="preserve">В среде Node.js выполняется код, написанный на </w:t>
-      </w:r>
-      <w:proofErr w:type="spellStart"/>
-      <w:r>
-        <w:rPr>
-          <w:rFonts w:ascii="Courier New" w:hAnsi="Courier New" w:cs="Courier New"/>
-          <w:sz w:val="28"/>
-          <w:szCs w:val="28"/>
-        </w:rPr>
-        <w:t>JavaScript</w:t>
-      </w:r>
-      <w:proofErr w:type="spellEnd"/>
-      <w:r>
-        <w:rPr>
-          <w:rFonts w:ascii="Courier New" w:hAnsi="Courier New" w:cs="Courier New"/>
-          <w:sz w:val="28"/>
-          <w:szCs w:val="28"/>
-        </w:rPr>
-        <w:t xml:space="preserve">. Это означает, что миллионы </w:t>
-      </w:r>
-      <w:proofErr w:type="spellStart"/>
-      <w:r>
-        <w:rPr>
-          <w:rFonts w:ascii="Courier New" w:hAnsi="Courier New" w:cs="Courier New"/>
-          <w:sz w:val="28"/>
-          <w:szCs w:val="28"/>
-        </w:rPr>
-        <w:t>фронтенд</w:t>
-      </w:r>
-      <w:proofErr w:type="spellEnd"/>
-      <w:r>
-        <w:rPr>
-          <w:rFonts w:ascii="Courier New" w:hAnsi="Courier New" w:cs="Courier New"/>
-          <w:sz w:val="28"/>
-          <w:szCs w:val="28"/>
-        </w:rPr>
-        <w:t xml:space="preserve">-разработчиков, которые уже пользуются </w:t>
-      </w:r>
-      <w:proofErr w:type="spellStart"/>
-      <w:r>
-        <w:rPr>
-          <w:rFonts w:ascii="Courier New" w:hAnsi="Courier New" w:cs="Courier New"/>
-          <w:sz w:val="28"/>
-          <w:szCs w:val="28"/>
-        </w:rPr>
-        <w:t>JavaScript</w:t>
-      </w:r>
-      <w:proofErr w:type="spellEnd"/>
-      <w:r>
-        <w:rPr>
-          <w:rFonts w:ascii="Courier New" w:hAnsi="Courier New" w:cs="Courier New"/>
-          <w:sz w:val="28"/>
-          <w:szCs w:val="28"/>
-        </w:rPr>
-        <w:t xml:space="preserve"> в браузере, могут писать и серверный, и клиентский код на одном и том же языке программирования без необходимости изучать совершенно новый инструмент для перехода к серверной разработке.</w:t>
-      </w:r>
-    </w:p>
-    <w:p>
-      <w:pPr>
-        <w:pStyle w:val="a3"/>
-        <w:ind w:left="360"/>
-        <w:jc w:val="both"/>
-        <w:rPr>
-          <w:rFonts w:ascii="Courier New" w:hAnsi="Courier New" w:cs="Courier New"/>
-          <w:sz w:val="28"/>
-          <w:szCs w:val="28"/>
-        </w:rPr>
-      </w:pPr>
-    </w:p>
-    <w:p>
-      <w:pPr>
-        <w:pStyle w:val="a3"/>
-        <w:ind w:left="360"/>
-        <w:jc w:val="both"/>
-        <w:rPr>
-          <w:rFonts w:ascii="Courier New" w:hAnsi="Courier New" w:cs="Courier New"/>
-          <w:sz w:val="28"/>
-          <w:szCs w:val="28"/>
-        </w:rPr>
-      </w:pPr>
-      <w:r>
-        <w:rPr>
-          <w:rFonts w:ascii="Courier New" w:hAnsi="Courier New" w:cs="Courier New"/>
-          <w:sz w:val="28"/>
-          <w:szCs w:val="28"/>
-        </w:rPr>
-        <w:t xml:space="preserve">В браузере и на сервере используются одинаковые концепции языка. Кроме того, в Node.js можно оперативно переходить на использование новых стандартов </w:t>
-      </w:r>
-      <w:proofErr w:type="spellStart"/>
-      <w:r>
-        <w:rPr>
-          <w:rFonts w:ascii="Courier New" w:hAnsi="Courier New" w:cs="Courier New"/>
-          <w:sz w:val="28"/>
-          <w:szCs w:val="28"/>
-        </w:rPr>
-        <w:t>ECMAScript</w:t>
-      </w:r>
-      <w:proofErr w:type="spellEnd"/>
-      <w:r>
-        <w:rPr>
-          <w:rFonts w:ascii="Courier New" w:hAnsi="Courier New" w:cs="Courier New"/>
-          <w:sz w:val="28"/>
-          <w:szCs w:val="28"/>
-        </w:rPr>
-        <w:t xml:space="preserve"> по мере их реализации на платформе. Для этого не нужно ждать до тех пор, пока пользователи обновят браузеры, так как Node.js — это серверная среда, которую полностью контролирует разработчик. В результате новые возможности языка оказываются доступными при установке поддерживающей их версии Node.js.</w:t>
-      </w:r>
-    </w:p>
-    <w:p>
-      <w:pPr>
-        <w:pStyle w:val="a3"/>
-        <w:ind w:left="360"/>
-        <w:jc w:val="both"/>
-        <w:rPr>
-          <w:rFonts w:ascii="Courier New" w:hAnsi="Courier New" w:cs="Courier New"/>
-          <w:sz w:val="28"/>
-          <w:szCs w:val="28"/>
-        </w:rPr>
-      </w:pPr>
-    </w:p>
-    <w:p>
-      <w:pPr>
-        <w:pStyle w:val="a3"/>
-        <w:ind w:left="360"/>
-        <w:jc w:val="both"/>
-        <w:rPr>
-          <w:rFonts w:ascii="Courier New" w:hAnsi="Courier New" w:cs="Courier New"/>
-          <w:sz w:val="28"/>
-          <w:szCs w:val="28"/>
-        </w:rPr>
-      </w:pPr>
-      <w:r>
-        <w:rPr>
-          <w:rFonts w:ascii="MS Gothic" w:eastAsia="MS Gothic" w:hAnsi="MS Gothic" w:cs="MS Gothic" w:hint="eastAsia"/>
-          <w:sz w:val="28"/>
-          <w:szCs w:val="28"/>
-        </w:rPr>
-        <w:t>▍</w:t>
-      </w:r>
-      <w:r>
-        <w:rPr>
-          <w:rFonts w:ascii="Courier New" w:hAnsi="Courier New" w:cs="Courier New"/>
-          <w:sz w:val="28"/>
-          <w:szCs w:val="28"/>
-        </w:rPr>
-        <w:t>Движок V8</w:t>
-      </w:r>
-    </w:p>
-    <w:p>
-      <w:pPr>
-        <w:pStyle w:val="a3"/>
-        <w:ind w:left="360"/>
-        <w:jc w:val="both"/>
-        <w:rPr>
-          <w:rFonts w:ascii="Courier New" w:hAnsi="Courier New" w:cs="Courier New"/>
-          <w:sz w:val="28"/>
-          <w:szCs w:val="28"/>
-        </w:rPr>
-      </w:pPr>
-    </w:p>
-    <w:p>
-      <w:pPr>
-        <w:pStyle w:val="a3"/>
-        <w:ind w:left="360"/>
-        <w:jc w:val="both"/>
-        <w:rPr>
-          <w:rFonts w:ascii="Courier New" w:hAnsi="Courier New" w:cs="Courier New"/>
-          <w:sz w:val="28"/>
-          <w:szCs w:val="28"/>
-        </w:rPr>
-      </w:pPr>
-      <w:r>
-        <w:rPr>
-          <w:rFonts w:ascii="Courier New" w:hAnsi="Courier New" w:cs="Courier New"/>
-          <w:sz w:val="28"/>
-          <w:szCs w:val="28"/>
-        </w:rPr>
-        <w:t xml:space="preserve">В основе Node.js, помимо других решений, лежит </w:t>
-      </w:r>
-      <w:proofErr w:type="spellStart"/>
-      <w:r>
-        <w:rPr>
-          <w:rFonts w:ascii="Courier New" w:hAnsi="Courier New" w:cs="Courier New"/>
-          <w:sz w:val="28"/>
-          <w:szCs w:val="28"/>
-        </w:rPr>
-        <w:t>опенсорсный</w:t>
-      </w:r>
-      <w:proofErr w:type="spellEnd"/>
-      <w:r>
-        <w:rPr>
-          <w:rFonts w:ascii="Courier New" w:hAnsi="Courier New" w:cs="Courier New"/>
-          <w:sz w:val="28"/>
-          <w:szCs w:val="28"/>
-        </w:rPr>
-        <w:t xml:space="preserve"> </w:t>
-      </w:r>
-      <w:proofErr w:type="spellStart"/>
-      <w:r>
-        <w:rPr>
-          <w:rFonts w:ascii="Courier New" w:hAnsi="Courier New" w:cs="Courier New"/>
-          <w:sz w:val="28"/>
-          <w:szCs w:val="28"/>
-        </w:rPr>
-        <w:t>JavaScript</w:t>
-      </w:r>
-      <w:proofErr w:type="spellEnd"/>
-      <w:r>
-        <w:rPr>
-          <w:rFonts w:ascii="Courier New" w:hAnsi="Courier New" w:cs="Courier New"/>
-          <w:sz w:val="28"/>
-          <w:szCs w:val="28"/>
-        </w:rPr>
-        <w:t xml:space="preserve">-движок V8 от </w:t>
-      </w:r>
-      <w:proofErr w:type="spellStart"/>
-      <w:r>
-        <w:rPr>
-          <w:rFonts w:ascii="Courier New" w:hAnsi="Courier New" w:cs="Courier New"/>
-          <w:sz w:val="28"/>
-          <w:szCs w:val="28"/>
-        </w:rPr>
-        <w:t>Google</w:t>
-      </w:r>
-      <w:proofErr w:type="spellEnd"/>
-      <w:r>
-        <w:rPr>
-          <w:rFonts w:ascii="Courier New" w:hAnsi="Courier New" w:cs="Courier New"/>
-          <w:sz w:val="28"/>
-          <w:szCs w:val="28"/>
-        </w:rPr>
-        <w:t xml:space="preserve">, применяемый в браузере </w:t>
-      </w:r>
-      <w:proofErr w:type="spellStart"/>
-      <w:r>
-        <w:rPr>
-          <w:rFonts w:ascii="Courier New" w:hAnsi="Courier New" w:cs="Courier New"/>
-          <w:sz w:val="28"/>
-          <w:szCs w:val="28"/>
-        </w:rPr>
-        <w:t>Google</w:t>
-      </w:r>
-      <w:proofErr w:type="spellEnd"/>
-      <w:r>
-        <w:rPr>
-          <w:rFonts w:ascii="Courier New" w:hAnsi="Courier New" w:cs="Courier New"/>
-          <w:sz w:val="28"/>
-          <w:szCs w:val="28"/>
-        </w:rPr>
-        <w:t xml:space="preserve"> </w:t>
-      </w:r>
-      <w:proofErr w:type="spellStart"/>
-      <w:r>
-        <w:rPr>
-          <w:rFonts w:ascii="Courier New" w:hAnsi="Courier New" w:cs="Courier New"/>
-          <w:sz w:val="28"/>
-          <w:szCs w:val="28"/>
-        </w:rPr>
-        <w:t>Chrome</w:t>
-      </w:r>
-      <w:proofErr w:type="spellEnd"/>
-      <w:r>
-        <w:rPr>
-          <w:rFonts w:ascii="Courier New" w:hAnsi="Courier New" w:cs="Courier New"/>
-          <w:sz w:val="28"/>
-          <w:szCs w:val="28"/>
-        </w:rPr>
-        <w:t xml:space="preserve"> и в других браузерах. Это означает, что Node.js пользуется наработками тысяч инженеров, которые сделали среду выполнения </w:t>
-      </w:r>
-      <w:proofErr w:type="spellStart"/>
-      <w:r>
-        <w:rPr>
-          <w:rFonts w:ascii="Courier New" w:hAnsi="Courier New" w:cs="Courier New"/>
-          <w:sz w:val="28"/>
-          <w:szCs w:val="28"/>
-        </w:rPr>
-        <w:t>JavaScript</w:t>
-      </w:r>
-      <w:proofErr w:type="spellEnd"/>
-      <w:r>
-        <w:rPr>
-          <w:rFonts w:ascii="Courier New" w:hAnsi="Courier New" w:cs="Courier New"/>
-          <w:sz w:val="28"/>
-          <w:szCs w:val="28"/>
-        </w:rPr>
-        <w:t xml:space="preserve"> </w:t>
-      </w:r>
-      <w:proofErr w:type="spellStart"/>
-      <w:r>
-        <w:rPr>
-          <w:rFonts w:ascii="Courier New" w:hAnsi="Courier New" w:cs="Courier New"/>
-          <w:sz w:val="28"/>
-          <w:szCs w:val="28"/>
-        </w:rPr>
-        <w:t>Chrome</w:t>
-      </w:r>
-      <w:proofErr w:type="spellEnd"/>
-      <w:r>
-        <w:rPr>
-          <w:rFonts w:ascii="Courier New" w:hAnsi="Courier New" w:cs="Courier New"/>
-          <w:sz w:val="28"/>
-          <w:szCs w:val="28"/>
-        </w:rPr>
-        <w:t xml:space="preserve"> невероятно быстрой и </w:t>
-      </w:r>
-      <w:r>
-        <w:rPr>
-          <w:rFonts w:ascii="Courier New" w:hAnsi="Courier New" w:cs="Courier New"/>
-          <w:sz w:val="28"/>
-          <w:szCs w:val="28"/>
-        </w:rPr>
-        <w:lastRenderedPageBreak/>
-        <w:t>продолжают работать в направлении совершенствования V8.</w:t>
-      </w:r>
-    </w:p>
-    <w:p>
-      <w:pPr>
-        <w:pStyle w:val="a3"/>
-        <w:ind w:left="360"/>
-        <w:jc w:val="both"/>
-        <w:rPr>
-          <w:rFonts w:ascii="Courier New" w:hAnsi="Courier New" w:cs="Courier New"/>
-          <w:sz w:val="28"/>
-          <w:szCs w:val="28"/>
-        </w:rPr>
-      </w:pPr>
-    </w:p>
-    <w:p>
-      <w:pPr>
-        <w:pStyle w:val="a3"/>
-        <w:ind w:left="360"/>
-        <w:jc w:val="both"/>
-        <w:rPr>
-          <w:rFonts w:ascii="Courier New" w:hAnsi="Courier New" w:cs="Courier New"/>
-          <w:sz w:val="28"/>
-          <w:szCs w:val="28"/>
-        </w:rPr>
-      </w:pPr>
-      <w:r>
-        <w:rPr>
-          <w:rFonts w:ascii="MS Gothic" w:eastAsia="MS Gothic" w:hAnsi="MS Gothic" w:cs="MS Gothic" w:hint="eastAsia"/>
-          <w:sz w:val="28"/>
-          <w:szCs w:val="28"/>
-        </w:rPr>
-        <w:t>▍</w:t>
-      </w:r>
-      <w:r>
-        <w:rPr>
-          <w:rFonts w:ascii="Courier New" w:hAnsi="Courier New" w:cs="Courier New"/>
-          <w:sz w:val="28"/>
-          <w:szCs w:val="28"/>
-        </w:rPr>
-        <w:t>Асинхронность</w:t>
-      </w:r>
-    </w:p>
-    <w:p>
-      <w:pPr>
-        <w:pStyle w:val="a3"/>
-        <w:ind w:left="360"/>
-        <w:jc w:val="both"/>
-        <w:rPr>
-          <w:rFonts w:ascii="Courier New" w:hAnsi="Courier New" w:cs="Courier New"/>
-          <w:sz w:val="28"/>
-          <w:szCs w:val="28"/>
-        </w:rPr>
-      </w:pPr>
-    </w:p>
-    <w:p>
-      <w:pPr>
-        <w:pStyle w:val="a3"/>
-        <w:ind w:left="360"/>
-        <w:jc w:val="both"/>
-        <w:rPr>
-          <w:rFonts w:ascii="Courier New" w:hAnsi="Courier New" w:cs="Courier New"/>
-          <w:sz w:val="28"/>
-          <w:szCs w:val="28"/>
-        </w:rPr>
-      </w:pPr>
-      <w:r>
-        <w:rPr>
-          <w:rFonts w:ascii="Courier New" w:hAnsi="Courier New" w:cs="Courier New"/>
-          <w:sz w:val="28"/>
-          <w:szCs w:val="28"/>
-        </w:rPr>
-        <w:t xml:space="preserve">В традиционных языках программирования (C, </w:t>
-      </w:r>
-      <w:proofErr w:type="spellStart"/>
-      <w:r>
-        <w:rPr>
-          <w:rFonts w:ascii="Courier New" w:hAnsi="Courier New" w:cs="Courier New"/>
-          <w:sz w:val="28"/>
-          <w:szCs w:val="28"/>
-        </w:rPr>
-        <w:t>Java</w:t>
-      </w:r>
-      <w:proofErr w:type="spellEnd"/>
-      <w:r>
-        <w:rPr>
-          <w:rFonts w:ascii="Courier New" w:hAnsi="Courier New" w:cs="Courier New"/>
-          <w:sz w:val="28"/>
-          <w:szCs w:val="28"/>
-        </w:rPr>
-        <w:t xml:space="preserve">, </w:t>
-      </w:r>
-      <w:proofErr w:type="spellStart"/>
-      <w:r>
-        <w:rPr>
-          <w:rFonts w:ascii="Courier New" w:hAnsi="Courier New" w:cs="Courier New"/>
-          <w:sz w:val="28"/>
-          <w:szCs w:val="28"/>
-        </w:rPr>
-        <w:t>Python</w:t>
-      </w:r>
-      <w:proofErr w:type="spellEnd"/>
-      <w:r>
-        <w:rPr>
-          <w:rFonts w:ascii="Courier New" w:hAnsi="Courier New" w:cs="Courier New"/>
-          <w:sz w:val="28"/>
-          <w:szCs w:val="28"/>
-        </w:rPr>
-        <w:t>, PHP) все инструкции, по умолчанию, являются блокирующими, если только разработчик явным образом не позаботится об асинхронном выполнении кода. В результате если, например, в такой среде, произвести сетевой запрос для загрузки некоего JSON-кода, выполнение потока, из которого сделан запрос, будет приостановлено до тех пор, пока не завершится получение и обработка ответа.</w:t>
+        <w:t>. Причиной подобного является неблокирующая архитектура платформы, а конкретные результаты зависят от используемых тестов производительности, но, в целом, Node.js — это очень быстрая платформа.</w:t>
       </w:r>
     </w:p>
     <w:p>
@@ -4175,6 +2111,571 @@
       </w:pPr>
       <w:bookmarkStart w:id="0" w:name="_GoBack"/>
       <w:bookmarkEnd w:id="0"/>
+    </w:p>
+    <w:p>
+      <w:pPr>
+        <w:pStyle w:val="a3"/>
+        <w:ind w:left="360"/>
+        <w:jc w:val="both"/>
+        <w:rPr>
+          <w:rFonts w:ascii="Courier New" w:hAnsi="Courier New" w:cs="Courier New"/>
+          <w:sz w:val="28"/>
+          <w:szCs w:val="28"/>
+        </w:rPr>
+      </w:pPr>
+      <w:r>
+        <w:rPr>
+          <w:rFonts w:ascii="MS Gothic" w:eastAsia="MS Gothic" w:hAnsi="MS Gothic" w:cs="MS Gothic" w:hint="eastAsia"/>
+          <w:sz w:val="28"/>
+          <w:szCs w:val="28"/>
+        </w:rPr>
+        <w:t>▍</w:t>
+      </w:r>
+      <w:r>
+        <w:rPr>
+          <w:rFonts w:ascii="Courier New" w:hAnsi="Courier New" w:cs="Courier New"/>
+          <w:sz w:val="28"/>
+          <w:szCs w:val="28"/>
+        </w:rPr>
+        <w:t>Простота</w:t>
+      </w:r>
+    </w:p>
+    <w:p>
+      <w:pPr>
+        <w:pStyle w:val="a3"/>
+        <w:ind w:left="360"/>
+        <w:jc w:val="both"/>
+        <w:rPr>
+          <w:rFonts w:ascii="Courier New" w:hAnsi="Courier New" w:cs="Courier New"/>
+          <w:sz w:val="28"/>
+          <w:szCs w:val="28"/>
+        </w:rPr>
+      </w:pPr>
+    </w:p>
+    <w:p>
+      <w:pPr>
+        <w:pStyle w:val="a3"/>
+        <w:ind w:left="360"/>
+        <w:jc w:val="both"/>
+        <w:rPr>
+          <w:rFonts w:ascii="Courier New" w:hAnsi="Courier New" w:cs="Courier New"/>
+          <w:sz w:val="28"/>
+          <w:szCs w:val="28"/>
+        </w:rPr>
+      </w:pPr>
+      <w:r>
+        <w:rPr>
+          <w:rFonts w:ascii="Courier New" w:hAnsi="Courier New" w:cs="Courier New"/>
+          <w:sz w:val="28"/>
+          <w:szCs w:val="28"/>
+        </w:rPr>
+        <w:t>Платформа Node.js проста в освоении и использовании. На самом деле, она прямо-таки очень проста, особенно это заметно в сравнении с некоторыми другими серверными платформами.</w:t>
+      </w:r>
+    </w:p>
+    <w:p>
+      <w:pPr>
+        <w:pStyle w:val="a3"/>
+        <w:ind w:left="360"/>
+        <w:jc w:val="both"/>
+        <w:rPr>
+          <w:rFonts w:ascii="Courier New" w:hAnsi="Courier New" w:cs="Courier New"/>
+          <w:sz w:val="28"/>
+          <w:szCs w:val="28"/>
+        </w:rPr>
+      </w:pPr>
+    </w:p>
+    <w:p>
+      <w:pPr>
+        <w:pStyle w:val="a3"/>
+        <w:ind w:left="360"/>
+        <w:jc w:val="both"/>
+        <w:rPr>
+          <w:rFonts w:ascii="Courier New" w:hAnsi="Courier New" w:cs="Courier New"/>
+          <w:sz w:val="28"/>
+          <w:szCs w:val="28"/>
+        </w:rPr>
+      </w:pPr>
+      <w:r>
+        <w:rPr>
+          <w:rFonts w:ascii="MS Gothic" w:eastAsia="MS Gothic" w:hAnsi="MS Gothic" w:cs="MS Gothic" w:hint="eastAsia"/>
+          <w:sz w:val="28"/>
+          <w:szCs w:val="28"/>
+        </w:rPr>
+        <w:t>▍</w:t>
+      </w:r>
+      <w:proofErr w:type="spellStart"/>
+      <w:r>
+        <w:rPr>
+          <w:rFonts w:ascii="Courier New" w:hAnsi="Courier New" w:cs="Courier New"/>
+          <w:sz w:val="28"/>
+          <w:szCs w:val="28"/>
+        </w:rPr>
+        <w:t>JavaScript</w:t>
+      </w:r>
+      <w:proofErr w:type="spellEnd"/>
+    </w:p>
+    <w:p>
+      <w:pPr>
+        <w:pStyle w:val="a3"/>
+        <w:ind w:left="360"/>
+        <w:jc w:val="both"/>
+        <w:rPr>
+          <w:rFonts w:ascii="Courier New" w:hAnsi="Courier New" w:cs="Courier New"/>
+          <w:sz w:val="28"/>
+          <w:szCs w:val="28"/>
+        </w:rPr>
+      </w:pPr>
+    </w:p>
+    <w:p>
+      <w:pPr>
+        <w:pStyle w:val="a3"/>
+        <w:ind w:left="360"/>
+        <w:jc w:val="both"/>
+        <w:rPr>
+          <w:rFonts w:ascii="Courier New" w:hAnsi="Courier New" w:cs="Courier New"/>
+          <w:sz w:val="28"/>
+          <w:szCs w:val="28"/>
+        </w:rPr>
+      </w:pPr>
+      <w:r>
+        <w:rPr>
+          <w:rFonts w:ascii="Courier New" w:hAnsi="Courier New" w:cs="Courier New"/>
+          <w:sz w:val="28"/>
+          <w:szCs w:val="28"/>
+        </w:rPr>
+        <w:t xml:space="preserve">В среде Node.js выполняется код, написанный на </w:t>
+      </w:r>
+      <w:proofErr w:type="spellStart"/>
+      <w:r>
+        <w:rPr>
+          <w:rFonts w:ascii="Courier New" w:hAnsi="Courier New" w:cs="Courier New"/>
+          <w:sz w:val="28"/>
+          <w:szCs w:val="28"/>
+        </w:rPr>
+        <w:t>JavaScript</w:t>
+      </w:r>
+      <w:proofErr w:type="spellEnd"/>
+      <w:r>
+        <w:rPr>
+          <w:rFonts w:ascii="Courier New" w:hAnsi="Courier New" w:cs="Courier New"/>
+          <w:sz w:val="28"/>
+          <w:szCs w:val="28"/>
+        </w:rPr>
+        <w:t xml:space="preserve">. Это означает, что миллионы </w:t>
+      </w:r>
+      <w:proofErr w:type="spellStart"/>
+      <w:r>
+        <w:rPr>
+          <w:rFonts w:ascii="Courier New" w:hAnsi="Courier New" w:cs="Courier New"/>
+          <w:sz w:val="28"/>
+          <w:szCs w:val="28"/>
+        </w:rPr>
+        <w:t>фронтенд</w:t>
+      </w:r>
+      <w:proofErr w:type="spellEnd"/>
+      <w:r>
+        <w:rPr>
+          <w:rFonts w:ascii="Courier New" w:hAnsi="Courier New" w:cs="Courier New"/>
+          <w:sz w:val="28"/>
+          <w:szCs w:val="28"/>
+        </w:rPr>
+        <w:t xml:space="preserve">-разработчиков, которые уже пользуются </w:t>
+      </w:r>
+      <w:proofErr w:type="spellStart"/>
+      <w:r>
+        <w:rPr>
+          <w:rFonts w:ascii="Courier New" w:hAnsi="Courier New" w:cs="Courier New"/>
+          <w:sz w:val="28"/>
+          <w:szCs w:val="28"/>
+        </w:rPr>
+        <w:t>JavaScript</w:t>
+      </w:r>
+      <w:proofErr w:type="spellEnd"/>
+      <w:r>
+        <w:rPr>
+          <w:rFonts w:ascii="Courier New" w:hAnsi="Courier New" w:cs="Courier New"/>
+          <w:sz w:val="28"/>
+          <w:szCs w:val="28"/>
+        </w:rPr>
+        <w:t xml:space="preserve"> в браузере, могут писать и серверный, и клиентский код на одном и том же языке программирования без необходимости изучать совершенно новый инструмент для перехода к серверной разработке.</w:t>
+      </w:r>
+    </w:p>
+    <w:p>
+      <w:pPr>
+        <w:pStyle w:val="a3"/>
+        <w:ind w:left="360"/>
+        <w:jc w:val="both"/>
+        <w:rPr>
+          <w:rFonts w:ascii="Courier New" w:hAnsi="Courier New" w:cs="Courier New"/>
+          <w:sz w:val="28"/>
+          <w:szCs w:val="28"/>
+        </w:rPr>
+      </w:pPr>
+    </w:p>
+    <w:p>
+      <w:pPr>
+        <w:pStyle w:val="a3"/>
+        <w:ind w:left="360"/>
+        <w:jc w:val="both"/>
+        <w:rPr>
+          <w:rFonts w:ascii="Courier New" w:hAnsi="Courier New" w:cs="Courier New"/>
+          <w:sz w:val="28"/>
+          <w:szCs w:val="28"/>
+        </w:rPr>
+      </w:pPr>
+      <w:r>
+        <w:rPr>
+          <w:rFonts w:ascii="Courier New" w:hAnsi="Courier New" w:cs="Courier New"/>
+          <w:sz w:val="28"/>
+          <w:szCs w:val="28"/>
+        </w:rPr>
+        <w:t xml:space="preserve">В браузере и на сервере используются одинаковые концепции языка. Кроме того, в Node.js можно оперативно переходить на использование новых стандартов </w:t>
+      </w:r>
+      <w:proofErr w:type="spellStart"/>
+      <w:r>
+        <w:rPr>
+          <w:rFonts w:ascii="Courier New" w:hAnsi="Courier New" w:cs="Courier New"/>
+          <w:sz w:val="28"/>
+          <w:szCs w:val="28"/>
+        </w:rPr>
+        <w:t>ECMAScript</w:t>
+      </w:r>
+      <w:proofErr w:type="spellEnd"/>
+      <w:r>
+        <w:rPr>
+          <w:rFonts w:ascii="Courier New" w:hAnsi="Courier New" w:cs="Courier New"/>
+          <w:sz w:val="28"/>
+          <w:szCs w:val="28"/>
+        </w:rPr>
+        <w:t xml:space="preserve"> по мере их реализации на платформе. Для этого не нужно ждать до тех пор, пока пользователи обновят браузеры, так как Node.js — это серверная среда, которую полностью контролирует разработчик. В результате новые возможности языка оказываются доступными при установке поддерживающей их версии Node.js.</w:t>
+      </w:r>
+    </w:p>
+    <w:p>
+      <w:pPr>
+        <w:pStyle w:val="a3"/>
+        <w:ind w:left="360"/>
+        <w:jc w:val="both"/>
+        <w:rPr>
+          <w:rFonts w:ascii="Courier New" w:hAnsi="Courier New" w:cs="Courier New"/>
+          <w:sz w:val="28"/>
+          <w:szCs w:val="28"/>
+        </w:rPr>
+      </w:pPr>
+    </w:p>
+    <w:p>
+      <w:pPr>
+        <w:pStyle w:val="a3"/>
+        <w:ind w:left="360"/>
+        <w:jc w:val="both"/>
+        <w:rPr>
+          <w:rFonts w:ascii="Courier New" w:hAnsi="Courier New" w:cs="Courier New"/>
+          <w:sz w:val="28"/>
+          <w:szCs w:val="28"/>
+        </w:rPr>
+      </w:pPr>
+      <w:r>
+        <w:rPr>
+          <w:rFonts w:ascii="MS Gothic" w:eastAsia="MS Gothic" w:hAnsi="MS Gothic" w:cs="MS Gothic" w:hint="eastAsia"/>
+          <w:sz w:val="28"/>
+          <w:szCs w:val="28"/>
+        </w:rPr>
+        <w:t>▍</w:t>
+      </w:r>
+      <w:r>
+        <w:rPr>
+          <w:rFonts w:ascii="Courier New" w:hAnsi="Courier New" w:cs="Courier New"/>
+          <w:sz w:val="28"/>
+          <w:szCs w:val="28"/>
+        </w:rPr>
+        <w:t>Движок V8</w:t>
+      </w:r>
+    </w:p>
+    <w:p>
+      <w:pPr>
+        <w:pStyle w:val="a3"/>
+        <w:ind w:left="360"/>
+        <w:jc w:val="both"/>
+        <w:rPr>
+          <w:rFonts w:ascii="Courier New" w:hAnsi="Courier New" w:cs="Courier New"/>
+          <w:sz w:val="28"/>
+          <w:szCs w:val="28"/>
+        </w:rPr>
+      </w:pPr>
+    </w:p>
+    <w:p>
+      <w:pPr>
+        <w:pStyle w:val="a3"/>
+        <w:ind w:left="360"/>
+        <w:jc w:val="both"/>
+        <w:rPr>
+          <w:rFonts w:ascii="Courier New" w:hAnsi="Courier New" w:cs="Courier New"/>
+          <w:sz w:val="28"/>
+          <w:szCs w:val="28"/>
+        </w:rPr>
+      </w:pPr>
+      <w:r>
+        <w:rPr>
+          <w:rFonts w:ascii="Courier New" w:hAnsi="Courier New" w:cs="Courier New"/>
+          <w:sz w:val="28"/>
+          <w:szCs w:val="28"/>
+        </w:rPr>
+        <w:t xml:space="preserve">В основе Node.js, помимо других решений, лежит </w:t>
+      </w:r>
+      <w:proofErr w:type="spellStart"/>
+      <w:r>
+        <w:rPr>
+          <w:rFonts w:ascii="Courier New" w:hAnsi="Courier New" w:cs="Courier New"/>
+          <w:sz w:val="28"/>
+          <w:szCs w:val="28"/>
+        </w:rPr>
+        <w:t>опенсорсный</w:t>
+      </w:r>
+      <w:proofErr w:type="spellEnd"/>
+      <w:r>
+        <w:rPr>
+          <w:rFonts w:ascii="Courier New" w:hAnsi="Courier New" w:cs="Courier New"/>
+          <w:sz w:val="28"/>
+          <w:szCs w:val="28"/>
+        </w:rPr>
+        <w:t xml:space="preserve"> </w:t>
+      </w:r>
+      <w:proofErr w:type="spellStart"/>
+      <w:r>
+        <w:rPr>
+          <w:rFonts w:ascii="Courier New" w:hAnsi="Courier New" w:cs="Courier New"/>
+          <w:sz w:val="28"/>
+          <w:szCs w:val="28"/>
+        </w:rPr>
+        <w:t>JavaScript</w:t>
+      </w:r>
+      <w:proofErr w:type="spellEnd"/>
+      <w:r>
+        <w:rPr>
+          <w:rFonts w:ascii="Courier New" w:hAnsi="Courier New" w:cs="Courier New"/>
+          <w:sz w:val="28"/>
+          <w:szCs w:val="28"/>
+        </w:rPr>
+        <w:t xml:space="preserve">-движок V8 от </w:t>
+      </w:r>
+      <w:proofErr w:type="spellStart"/>
+      <w:r>
+        <w:rPr>
+          <w:rFonts w:ascii="Courier New" w:hAnsi="Courier New" w:cs="Courier New"/>
+          <w:sz w:val="28"/>
+          <w:szCs w:val="28"/>
+        </w:rPr>
+        <w:t>Google</w:t>
+      </w:r>
+      <w:proofErr w:type="spellEnd"/>
+      <w:r>
+        <w:rPr>
+          <w:rFonts w:ascii="Courier New" w:hAnsi="Courier New" w:cs="Courier New"/>
+          <w:sz w:val="28"/>
+          <w:szCs w:val="28"/>
+        </w:rPr>
+        <w:t xml:space="preserve">, применяемый в браузере </w:t>
+      </w:r>
+      <w:proofErr w:type="spellStart"/>
+      <w:r>
+        <w:rPr>
+          <w:rFonts w:ascii="Courier New" w:hAnsi="Courier New" w:cs="Courier New"/>
+          <w:sz w:val="28"/>
+          <w:szCs w:val="28"/>
+        </w:rPr>
+        <w:t>Google</w:t>
+      </w:r>
+      <w:proofErr w:type="spellEnd"/>
+      <w:r>
+        <w:rPr>
+          <w:rFonts w:ascii="Courier New" w:hAnsi="Courier New" w:cs="Courier New"/>
+          <w:sz w:val="28"/>
+          <w:szCs w:val="28"/>
+        </w:rPr>
+        <w:t xml:space="preserve"> </w:t>
+      </w:r>
+      <w:proofErr w:type="spellStart"/>
+      <w:r>
+        <w:rPr>
+          <w:rFonts w:ascii="Courier New" w:hAnsi="Courier New" w:cs="Courier New"/>
+          <w:sz w:val="28"/>
+          <w:szCs w:val="28"/>
+        </w:rPr>
+        <w:t>Chrome</w:t>
+      </w:r>
+      <w:proofErr w:type="spellEnd"/>
+      <w:r>
+        <w:rPr>
+          <w:rFonts w:ascii="Courier New" w:hAnsi="Courier New" w:cs="Courier New"/>
+          <w:sz w:val="28"/>
+          <w:szCs w:val="28"/>
+        </w:rPr>
+        <w:t xml:space="preserve"> и в других </w:t>
+      </w:r>
+      <w:r>
+        <w:rPr>
+          <w:rFonts w:ascii="Courier New" w:hAnsi="Courier New" w:cs="Courier New"/>
+          <w:sz w:val="28"/>
+          <w:szCs w:val="28"/>
+        </w:rPr>
+        <w:lastRenderedPageBreak/>
+        <w:t xml:space="preserve">браузерах. Это означает, что Node.js пользуется наработками тысяч инженеров, которые сделали среду выполнения </w:t>
+      </w:r>
+      <w:proofErr w:type="spellStart"/>
+      <w:r>
+        <w:rPr>
+          <w:rFonts w:ascii="Courier New" w:hAnsi="Courier New" w:cs="Courier New"/>
+          <w:sz w:val="28"/>
+          <w:szCs w:val="28"/>
+        </w:rPr>
+        <w:t>JavaScript</w:t>
+      </w:r>
+      <w:proofErr w:type="spellEnd"/>
+      <w:r>
+        <w:rPr>
+          <w:rFonts w:ascii="Courier New" w:hAnsi="Courier New" w:cs="Courier New"/>
+          <w:sz w:val="28"/>
+          <w:szCs w:val="28"/>
+        </w:rPr>
+        <w:t xml:space="preserve"> </w:t>
+      </w:r>
+      <w:proofErr w:type="spellStart"/>
+      <w:r>
+        <w:rPr>
+          <w:rFonts w:ascii="Courier New" w:hAnsi="Courier New" w:cs="Courier New"/>
+          <w:sz w:val="28"/>
+          <w:szCs w:val="28"/>
+        </w:rPr>
+        <w:t>Chrome</w:t>
+      </w:r>
+      <w:proofErr w:type="spellEnd"/>
+      <w:r>
+        <w:rPr>
+          <w:rFonts w:ascii="Courier New" w:hAnsi="Courier New" w:cs="Courier New"/>
+          <w:sz w:val="28"/>
+          <w:szCs w:val="28"/>
+        </w:rPr>
+        <w:t xml:space="preserve"> невероятно быстрой и продолжают работать в направлении совершенствования V8.</w:t>
+      </w:r>
+    </w:p>
+    <w:p>
+      <w:pPr>
+        <w:pStyle w:val="a3"/>
+        <w:ind w:left="360"/>
+        <w:jc w:val="both"/>
+        <w:rPr>
+          <w:rFonts w:ascii="Courier New" w:hAnsi="Courier New" w:cs="Courier New"/>
+          <w:sz w:val="28"/>
+          <w:szCs w:val="28"/>
+        </w:rPr>
+      </w:pPr>
+    </w:p>
+    <w:p>
+      <w:pPr>
+        <w:pStyle w:val="a3"/>
+        <w:ind w:left="360"/>
+        <w:jc w:val="both"/>
+        <w:rPr>
+          <w:rFonts w:ascii="Courier New" w:hAnsi="Courier New" w:cs="Courier New"/>
+          <w:sz w:val="28"/>
+          <w:szCs w:val="28"/>
+        </w:rPr>
+      </w:pPr>
+      <w:r>
+        <w:rPr>
+          <w:rFonts w:ascii="MS Gothic" w:eastAsia="MS Gothic" w:hAnsi="MS Gothic" w:cs="MS Gothic" w:hint="eastAsia"/>
+          <w:sz w:val="28"/>
+          <w:szCs w:val="28"/>
+        </w:rPr>
+        <w:t>▍</w:t>
+      </w:r>
+      <w:r>
+        <w:rPr>
+          <w:rFonts w:ascii="Courier New" w:hAnsi="Courier New" w:cs="Courier New"/>
+          <w:sz w:val="28"/>
+          <w:szCs w:val="28"/>
+        </w:rPr>
+        <w:t>Асинхронность</w:t>
+      </w:r>
+    </w:p>
+    <w:p>
+      <w:pPr>
+        <w:pStyle w:val="a3"/>
+        <w:ind w:left="360"/>
+        <w:jc w:val="both"/>
+        <w:rPr>
+          <w:rFonts w:ascii="Courier New" w:hAnsi="Courier New" w:cs="Courier New"/>
+          <w:sz w:val="28"/>
+          <w:szCs w:val="28"/>
+        </w:rPr>
+      </w:pPr>
+    </w:p>
+    <w:p>
+      <w:pPr>
+        <w:pStyle w:val="a3"/>
+        <w:ind w:left="360"/>
+        <w:jc w:val="both"/>
+        <w:rPr>
+          <w:rFonts w:ascii="Courier New" w:hAnsi="Courier New" w:cs="Courier New"/>
+          <w:sz w:val="28"/>
+          <w:szCs w:val="28"/>
+        </w:rPr>
+      </w:pPr>
+      <w:r>
+        <w:rPr>
+          <w:rFonts w:ascii="Courier New" w:hAnsi="Courier New" w:cs="Courier New"/>
+          <w:sz w:val="28"/>
+          <w:szCs w:val="28"/>
+        </w:rPr>
+        <w:t xml:space="preserve">В традиционных языках программирования (C, </w:t>
+      </w:r>
+      <w:proofErr w:type="spellStart"/>
+      <w:r>
+        <w:rPr>
+          <w:rFonts w:ascii="Courier New" w:hAnsi="Courier New" w:cs="Courier New"/>
+          <w:sz w:val="28"/>
+          <w:szCs w:val="28"/>
+        </w:rPr>
+        <w:t>Java</w:t>
+      </w:r>
+      <w:proofErr w:type="spellEnd"/>
+      <w:r>
+        <w:rPr>
+          <w:rFonts w:ascii="Courier New" w:hAnsi="Courier New" w:cs="Courier New"/>
+          <w:sz w:val="28"/>
+          <w:szCs w:val="28"/>
+        </w:rPr>
+        <w:t xml:space="preserve">, </w:t>
+      </w:r>
+      <w:proofErr w:type="spellStart"/>
+      <w:r>
+        <w:rPr>
+          <w:rFonts w:ascii="Courier New" w:hAnsi="Courier New" w:cs="Courier New"/>
+          <w:sz w:val="28"/>
+          <w:szCs w:val="28"/>
+        </w:rPr>
+        <w:t>Python</w:t>
+      </w:r>
+      <w:proofErr w:type="spellEnd"/>
+      <w:r>
+        <w:rPr>
+          <w:rFonts w:ascii="Courier New" w:hAnsi="Courier New" w:cs="Courier New"/>
+          <w:sz w:val="28"/>
+          <w:szCs w:val="28"/>
+        </w:rPr>
+        <w:t>, PHP) все инструкции, по умолчанию, являются блокирующими, если только разработчик явным образом не позаботится об асинхронном выполнении кода. В результате если, например, в такой среде, произвести сетевой запрос для загрузки некоего JSON-кода, выполнение потока, из которого сделан запрос, будет приостановлено до тех пор, пока не завершится получение и обработка ответа.</w:t>
+      </w:r>
+    </w:p>
+    <w:p>
+      <w:pPr>
+        <w:pStyle w:val="a3"/>
+        <w:ind w:left="360"/>
+        <w:jc w:val="both"/>
+        <w:rPr>
+          <w:rFonts w:ascii="Courier New" w:hAnsi="Courier New" w:cs="Courier New"/>
+          <w:sz w:val="28"/>
+          <w:szCs w:val="28"/>
+        </w:rPr>
+      </w:pPr>
     </w:p>
     <w:p>
       <w:pPr>

</xml_diff>